<commit_message>
Unified names of test classes
Renamed Explosion.Tests.cs to ExplosionTests.cs and GameFieldTest.cs to
GameFieldTests.cs
</commit_message>
<xml_diff>
--- a/BattleField 5/AtanasDocumentation.docx
+++ b/BattleField 5/AtanasDocumentation.docx
@@ -29,19 +29,7 @@
         <w:rPr>
           <w:lang w:val="bg-BG"/>
         </w:rPr>
-        <w:t xml:space="preserve">Промени от </w:t>
-      </w:r>
-      <w:r>
-        <w:rPr>
-          <w:lang w:val="bg-BG"/>
-        </w:rPr>
-        <w:t>Атанас</w:t>
-      </w:r>
-      <w:r>
-        <w:rPr>
-          <w:lang w:val="bg-BG"/>
-        </w:rPr>
-        <w:t xml:space="preserve"> </w:t>
+        <w:t xml:space="preserve">Промени от Атанас </w:t>
       </w:r>
     </w:p>
     <w:p>
@@ -78,8 +66,6 @@
       <w:r>
         <w:t>Explosion.Tests</w:t>
       </w:r>
-      <w:bookmarkStart w:id="0" w:name="_GoBack"/>
-      <w:bookmarkEnd w:id="0"/>
     </w:p>
     <w:p>
       <w:pPr>
@@ -118,10 +104,7 @@
         <w:t>IsInsideField</w:t>
       </w:r>
       <w:r>
-        <w:t>()</w:t>
-      </w:r>
-      <w:r>
-        <w:t xml:space="preserve"> method</w:t>
+        <w:t>() method</w:t>
       </w:r>
       <w:r>
         <w:t>:</w:t>
@@ -249,12 +232,10 @@
         <w:pStyle w:val="ListParagraph"/>
         <w:ind w:left="348"/>
       </w:pPr>
-      <w:proofErr w:type="spellStart"/>
       <w:proofErr w:type="gramStart"/>
       <w:r>
         <w:t>into</w:t>
       </w:r>
-      <w:proofErr w:type="spellEnd"/>
       <w:proofErr w:type="gramEnd"/>
       <w:r>
         <w:t>:</w:t>
@@ -1595,10 +1576,7 @@
         <w:ind w:left="360"/>
       </w:pPr>
       <w:r>
-        <w:t xml:space="preserve">Changed </w:t>
-      </w:r>
-      <w:r>
-        <w:t xml:space="preserve">from method </w:t>
+        <w:t xml:space="preserve">Changed from method </w:t>
       </w:r>
       <w:proofErr w:type="spellStart"/>
       <w:r>
@@ -2458,10 +2436,7 @@
       </w:r>
       <w:proofErr w:type="spellEnd"/>
       <w:r>
-        <w:t>() method</w:t>
-      </w:r>
-      <w:r>
-        <w:t>:</w:t>
+        <w:t>() method:</w:t>
       </w:r>
     </w:p>
     <w:p>
@@ -2600,10 +2575,7 @@
       </w:r>
       <w:proofErr w:type="spellEnd"/>
       <w:r>
-        <w:t xml:space="preserve"> </w:t>
-      </w:r>
-      <w:r>
-        <w:t xml:space="preserve">|| </w:t>
+        <w:t xml:space="preserve"> || </w:t>
       </w:r>
       <w:proofErr w:type="spellStart"/>
       <w:r>
@@ -2746,10 +2718,7 @@
       </w:r>
       <w:proofErr w:type="spellEnd"/>
       <w:r>
-        <w:t>()</w:t>
-      </w:r>
-      <w:r>
-        <w:t xml:space="preserve"> method</w:t>
+        <w:t>() method</w:t>
       </w:r>
     </w:p>
     <w:p>
@@ -2850,10 +2819,7 @@
       </w:r>
       <w:proofErr w:type="spellEnd"/>
       <w:r>
-        <w:t xml:space="preserve"> </w:t>
-      </w:r>
-      <w:r>
-        <w:t xml:space="preserve">in </w:t>
+        <w:t xml:space="preserve"> in </w:t>
       </w:r>
       <w:proofErr w:type="spellStart"/>
       <w:r>
@@ -2876,10 +2842,7 @@
         <w:t>DR</w:t>
       </w:r>
       <w:r>
-        <w:t xml:space="preserve"> </w:t>
-      </w:r>
-      <w:r>
-        <w:t xml:space="preserve">to </w:t>
+        <w:t xml:space="preserve"> to </w:t>
       </w:r>
       <w:proofErr w:type="spellStart"/>
       <w:r>
@@ -2887,10 +2850,7 @@
       </w:r>
       <w:proofErr w:type="spellEnd"/>
       <w:r>
-        <w:t xml:space="preserve"> </w:t>
-      </w:r>
-      <w:r>
-        <w:t xml:space="preserve">in </w:t>
+        <w:t xml:space="preserve"> in </w:t>
       </w:r>
       <w:proofErr w:type="spellStart"/>
       <w:r>
@@ -2910,10 +2870,7 @@
         </w:numPr>
       </w:pPr>
       <w:r>
-        <w:t>D</w:t>
-      </w:r>
-      <w:r>
-        <w:t xml:space="preserve">L to </w:t>
+        <w:t xml:space="preserve">DL to </w:t>
       </w:r>
       <w:proofErr w:type="spellStart"/>
       <w:r>
@@ -2921,10 +2878,7 @@
       </w:r>
       <w:proofErr w:type="spellEnd"/>
       <w:r>
-        <w:t xml:space="preserve"> </w:t>
-      </w:r>
-      <w:r>
-        <w:t xml:space="preserve">in </w:t>
+        <w:t xml:space="preserve"> in </w:t>
       </w:r>
       <w:proofErr w:type="spellStart"/>
       <w:r>
@@ -3053,25 +3007,7 @@
         <w:rPr>
           <w:noProof/>
         </w:rPr>
-        <w:t>de</w:t>
-      </w:r>
-      <w:r>
-        <w:rPr>
-          <w:noProof/>
-        </w:rPr>
-        <w:t>Two</w:t>
-      </w:r>
-      <w:r>
-        <w:rPr>
-          <w:noProof/>
-        </w:rPr>
-        <w:t xml:space="preserve"> into Explosion</w:t>
-      </w:r>
-      <w:r>
-        <w:rPr>
-          <w:noProof/>
-        </w:rPr>
-        <w:t>Two</w:t>
+        <w:t>deTwo into ExplosionTwo</w:t>
       </w:r>
     </w:p>
     <w:p>
@@ -3097,25 +3033,7 @@
         <w:rPr>
           <w:noProof/>
         </w:rPr>
-        <w:t>de</w:t>
-      </w:r>
-      <w:r>
-        <w:rPr>
-          <w:noProof/>
-        </w:rPr>
-        <w:t xml:space="preserve">Three </w:t>
-      </w:r>
-      <w:r>
-        <w:rPr>
-          <w:noProof/>
-        </w:rPr>
-        <w:t>into Explosion</w:t>
-      </w:r>
-      <w:r>
-        <w:rPr>
-          <w:noProof/>
-        </w:rPr>
-        <w:t>Three</w:t>
+        <w:t>deThree into ExplosionThree</w:t>
       </w:r>
     </w:p>
     <w:p>
@@ -3141,25 +3059,7 @@
         <w:rPr>
           <w:noProof/>
         </w:rPr>
-        <w:t>de</w:t>
-      </w:r>
-      <w:r>
-        <w:rPr>
-          <w:noProof/>
-        </w:rPr>
-        <w:t xml:space="preserve">Four </w:t>
-      </w:r>
-      <w:r>
-        <w:rPr>
-          <w:noProof/>
-        </w:rPr>
-        <w:t>into Explosion</w:t>
-      </w:r>
-      <w:r>
-        <w:rPr>
-          <w:noProof/>
-        </w:rPr>
-        <w:t>Four</w:t>
+        <w:t>deFour into ExplosionFour</w:t>
       </w:r>
     </w:p>
     <w:p>
@@ -3171,7 +3071,6 @@
         </w:numPr>
         <w:rPr>
           <w:noProof/>
-          <w:lang w:val="bg-BG"/>
         </w:rPr>
       </w:pPr>
       <w:r>
@@ -3185,33 +3084,8 @@
         <w:rPr>
           <w:noProof/>
         </w:rPr>
-        <w:t>de</w:t>
-      </w:r>
-      <w:r>
-        <w:rPr>
-          <w:noProof/>
-        </w:rPr>
-        <w:t xml:space="preserve">Five </w:t>
-      </w:r>
-      <w:r>
-        <w:rPr>
-          <w:noProof/>
-        </w:rPr>
-        <w:t>into Explosion</w:t>
-      </w:r>
-      <w:r>
-        <w:rPr>
-          <w:noProof/>
-        </w:rPr>
-        <w:t>Five</w:t>
-      </w:r>
-    </w:p>
-    <w:p>
-      <w:pPr>
-        <w:rPr>
-          <w:noProof/>
-        </w:rPr>
-      </w:pPr>
+        <w:t>deFive into ExplosionFive</w:t>
+      </w:r>
     </w:p>
     <w:p>
       <w:pPr>
@@ -3220,6 +3094,53 @@
           <w:ilvl w:val="0"/>
           <w:numId w:val="1"/>
         </w:numPr>
+        <w:rPr>
+          <w:noProof/>
+        </w:rPr>
+      </w:pPr>
+      <w:r>
+        <w:rPr>
+          <w:noProof/>
+        </w:rPr>
+        <w:t>Renamed classes:</w:t>
+      </w:r>
+    </w:p>
+    <w:p>
+      <w:pPr>
+        <w:pStyle w:val="ListParagraph"/>
+        <w:numPr>
+          <w:ilvl w:val="0"/>
+          <w:numId w:val="9"/>
+        </w:numPr>
+        <w:rPr>
+          <w:noProof/>
+        </w:rPr>
+      </w:pPr>
+      <w:r>
+        <w:rPr>
+          <w:noProof/>
+        </w:rPr>
+        <w:t>Renamed Explosion.Tests.cs to ExplosionTests.cs and GameFieldTest.cs to GameFieldTests.cs</w:t>
+      </w:r>
+    </w:p>
+    <w:p>
+      <w:pPr>
+        <w:pStyle w:val="ListParagraph"/>
+        <w:ind w:left="1080"/>
+        <w:rPr>
+          <w:noProof/>
+        </w:rPr>
+      </w:pPr>
+      <w:bookmarkStart w:id="0" w:name="_GoBack"/>
+      <w:bookmarkEnd w:id="0"/>
+    </w:p>
+    <w:p>
+      <w:pPr>
+        <w:pStyle w:val="ListParagraph"/>
+        <w:numPr>
+          <w:ilvl w:val="0"/>
+          <w:numId w:val="1"/>
+        </w:numPr>
       </w:pPr>
       <w:r>
         <w:t xml:space="preserve">Extracted Explosion class again, moved method </w:t>
@@ -3263,10 +3184,7 @@
       </w:r>
       <w:proofErr w:type="spellEnd"/>
       <w:r>
-        <w:t xml:space="preserve"> </w:t>
-      </w:r>
-      <w:r>
-        <w:t xml:space="preserve">from </w:t>
+        <w:t xml:space="preserve"> from </w:t>
       </w:r>
       <w:proofErr w:type="spellStart"/>
       <w:r>
@@ -3274,10 +3192,7 @@
       </w:r>
       <w:proofErr w:type="spellEnd"/>
       <w:r>
-        <w:t xml:space="preserve"> to Explosion</w:t>
-      </w:r>
-      <w:r>
-        <w:t>.</w:t>
+        <w:t xml:space="preserve"> to Explosion.</w:t>
       </w:r>
     </w:p>
     <w:p/>
@@ -3407,6 +3322,119 @@
     </w:lvl>
   </w:abstractNum>
   <w:abstractNum w:abstractNumId="1">
+    <w:nsid w:val="1EAF546C"/>
+    <w:multiLevelType w:val="hybridMultilevel"/>
+    <w:tmpl w:val="07303E96"/>
+    <w:lvl w:ilvl="0" w:tplc="04020001">
+      <w:start w:val="1"/>
+      <w:numFmt w:val="bullet"/>
+      <w:lvlText w:val=""/>
+      <w:lvlJc w:val="left"/>
+      <w:pPr>
+        <w:ind w:left="1080" w:hanging="360"/>
+      </w:pPr>
+      <w:rPr>
+        <w:rFonts w:ascii="Symbol" w:hAnsi="Symbol" w:hint="default"/>
+      </w:rPr>
+    </w:lvl>
+    <w:lvl w:ilvl="1" w:tplc="04020003" w:tentative="1">
+      <w:start w:val="1"/>
+      <w:numFmt w:val="bullet"/>
+      <w:lvlText w:val="o"/>
+      <w:lvlJc w:val="left"/>
+      <w:pPr>
+        <w:ind w:left="1800" w:hanging="360"/>
+      </w:pPr>
+      <w:rPr>
+        <w:rFonts w:ascii="Courier New" w:hAnsi="Courier New" w:cs="Courier New" w:hint="default"/>
+      </w:rPr>
+    </w:lvl>
+    <w:lvl w:ilvl="2" w:tplc="04020005" w:tentative="1">
+      <w:start w:val="1"/>
+      <w:numFmt w:val="bullet"/>
+      <w:lvlText w:val=""/>
+      <w:lvlJc w:val="left"/>
+      <w:pPr>
+        <w:ind w:left="2520" w:hanging="360"/>
+      </w:pPr>
+      <w:rPr>
+        <w:rFonts w:ascii="Wingdings" w:hAnsi="Wingdings" w:hint="default"/>
+      </w:rPr>
+    </w:lvl>
+    <w:lvl w:ilvl="3" w:tplc="04020001" w:tentative="1">
+      <w:start w:val="1"/>
+      <w:numFmt w:val="bullet"/>
+      <w:lvlText w:val=""/>
+      <w:lvlJc w:val="left"/>
+      <w:pPr>
+        <w:ind w:left="3240" w:hanging="360"/>
+      </w:pPr>
+      <w:rPr>
+        <w:rFonts w:ascii="Symbol" w:hAnsi="Symbol" w:hint="default"/>
+      </w:rPr>
+    </w:lvl>
+    <w:lvl w:ilvl="4" w:tplc="04020003" w:tentative="1">
+      <w:start w:val="1"/>
+      <w:numFmt w:val="bullet"/>
+      <w:lvlText w:val="o"/>
+      <w:lvlJc w:val="left"/>
+      <w:pPr>
+        <w:ind w:left="3960" w:hanging="360"/>
+      </w:pPr>
+      <w:rPr>
+        <w:rFonts w:ascii="Courier New" w:hAnsi="Courier New" w:cs="Courier New" w:hint="default"/>
+      </w:rPr>
+    </w:lvl>
+    <w:lvl w:ilvl="5" w:tplc="04020005" w:tentative="1">
+      <w:start w:val="1"/>
+      <w:numFmt w:val="bullet"/>
+      <w:lvlText w:val=""/>
+      <w:lvlJc w:val="left"/>
+      <w:pPr>
+        <w:ind w:left="4680" w:hanging="360"/>
+      </w:pPr>
+      <w:rPr>
+        <w:rFonts w:ascii="Wingdings" w:hAnsi="Wingdings" w:hint="default"/>
+      </w:rPr>
+    </w:lvl>
+    <w:lvl w:ilvl="6" w:tplc="04020001" w:tentative="1">
+      <w:start w:val="1"/>
+      <w:numFmt w:val="bullet"/>
+      <w:lvlText w:val=""/>
+      <w:lvlJc w:val="left"/>
+      <w:pPr>
+        <w:ind w:left="5400" w:hanging="360"/>
+      </w:pPr>
+      <w:rPr>
+        <w:rFonts w:ascii="Symbol" w:hAnsi="Symbol" w:hint="default"/>
+      </w:rPr>
+    </w:lvl>
+    <w:lvl w:ilvl="7" w:tplc="04020003" w:tentative="1">
+      <w:start w:val="1"/>
+      <w:numFmt w:val="bullet"/>
+      <w:lvlText w:val="o"/>
+      <w:lvlJc w:val="left"/>
+      <w:pPr>
+        <w:ind w:left="6120" w:hanging="360"/>
+      </w:pPr>
+      <w:rPr>
+        <w:rFonts w:ascii="Courier New" w:hAnsi="Courier New" w:cs="Courier New" w:hint="default"/>
+      </w:rPr>
+    </w:lvl>
+    <w:lvl w:ilvl="8" w:tplc="04020005" w:tentative="1">
+      <w:start w:val="1"/>
+      <w:numFmt w:val="bullet"/>
+      <w:lvlText w:val=""/>
+      <w:lvlJc w:val="left"/>
+      <w:pPr>
+        <w:ind w:left="6840" w:hanging="360"/>
+      </w:pPr>
+      <w:rPr>
+        <w:rFonts w:ascii="Wingdings" w:hAnsi="Wingdings" w:hint="default"/>
+      </w:rPr>
+    </w:lvl>
+  </w:abstractNum>
+  <w:abstractNum w:abstractNumId="2">
     <w:nsid w:val="212D03E8"/>
     <w:multiLevelType w:val="hybridMultilevel"/>
     <w:tmpl w:val="FF32B546"/>
@@ -3519,7 +3547,7 @@
       </w:rPr>
     </w:lvl>
   </w:abstractNum>
-  <w:abstractNum w:abstractNumId="2">
+  <w:abstractNum w:abstractNumId="3">
     <w:nsid w:val="285F7360"/>
     <w:multiLevelType w:val="hybridMultilevel"/>
     <w:tmpl w:val="4F80442C"/>
@@ -3632,7 +3660,7 @@
       </w:rPr>
     </w:lvl>
   </w:abstractNum>
-  <w:abstractNum w:abstractNumId="3">
+  <w:abstractNum w:abstractNumId="4">
     <w:nsid w:val="2DBC3895"/>
     <w:multiLevelType w:val="hybridMultilevel"/>
     <w:tmpl w:val="C0A87BD8"/>
@@ -3745,7 +3773,7 @@
       </w:rPr>
     </w:lvl>
   </w:abstractNum>
-  <w:abstractNum w:abstractNumId="4">
+  <w:abstractNum w:abstractNumId="5">
     <w:nsid w:val="36447ABE"/>
     <w:multiLevelType w:val="hybridMultilevel"/>
     <w:tmpl w:val="43B86864"/>
@@ -3858,7 +3886,7 @@
       </w:rPr>
     </w:lvl>
   </w:abstractNum>
-  <w:abstractNum w:abstractNumId="5">
+  <w:abstractNum w:abstractNumId="6">
     <w:nsid w:val="38264E9C"/>
     <w:multiLevelType w:val="hybridMultilevel"/>
     <w:tmpl w:val="DA883544"/>
@@ -3947,7 +3975,7 @@
       </w:pPr>
     </w:lvl>
   </w:abstractNum>
-  <w:abstractNum w:abstractNumId="6">
+  <w:abstractNum w:abstractNumId="7">
     <w:nsid w:val="60F44BF9"/>
     <w:multiLevelType w:val="hybridMultilevel"/>
     <w:tmpl w:val="C2780F2C"/>
@@ -4060,7 +4088,7 @@
       </w:rPr>
     </w:lvl>
   </w:abstractNum>
-  <w:abstractNum w:abstractNumId="7">
+  <w:abstractNum w:abstractNumId="8">
     <w:nsid w:val="61C220A4"/>
     <w:multiLevelType w:val="hybridMultilevel"/>
     <w:tmpl w:val="577A7CDA"/>
@@ -4174,27 +4202,30 @@
     </w:lvl>
   </w:abstractNum>
   <w:num w:numId="1">
+    <w:abstractNumId w:val="6"/>
+  </w:num>
+  <w:num w:numId="2">
     <w:abstractNumId w:val="5"/>
   </w:num>
-  <w:num w:numId="2">
-    <w:abstractNumId w:val="4"/>
-  </w:num>
   <w:num w:numId="3">
-    <w:abstractNumId w:val="2"/>
+    <w:abstractNumId w:val="3"/>
   </w:num>
   <w:num w:numId="4">
     <w:abstractNumId w:val="0"/>
   </w:num>
   <w:num w:numId="5">
-    <w:abstractNumId w:val="6"/>
+    <w:abstractNumId w:val="7"/>
   </w:num>
   <w:num w:numId="6">
-    <w:abstractNumId w:val="7"/>
+    <w:abstractNumId w:val="8"/>
   </w:num>
   <w:num w:numId="7">
-    <w:abstractNumId w:val="3"/>
+    <w:abstractNumId w:val="4"/>
   </w:num>
   <w:num w:numId="8">
+    <w:abstractNumId w:val="2"/>
+  </w:num>
+  <w:num w:numId="9">
     <w:abstractNumId w:val="1"/>
   </w:num>
 </w:numbering>
@@ -4394,6 +4425,7 @@
   <w:style w:type="character" w:default="1" w:styleId="DefaultParagraphFont">
     <w:name w:val="Default Paragraph Font"/>
     <w:uiPriority w:val="1"/>
+    <w:semiHidden/>
     <w:unhideWhenUsed/>
   </w:style>
   <w:style w:type="table" w:default="1" w:styleId="TableNormal">
@@ -4640,6 +4672,7 @@
   <w:style w:type="character" w:default="1" w:styleId="DefaultParagraphFont">
     <w:name w:val="Default Paragraph Font"/>
     <w:uiPriority w:val="1"/>
+    <w:semiHidden/>
     <w:unhideWhenUsed/>
   </w:style>
   <w:style w:type="table" w:default="1" w:styleId="TableNormal">
@@ -4982,7 +5015,7 @@
 </file>
 
 <file path=customXml/itemProps1.xml><?xml version="1.0" encoding="utf-8"?>
-<ds:datastoreItem xmlns:ds="http://schemas.openxmlformats.org/officeDocument/2006/customXml" ds:itemID="{A641E885-453D-491B-9EDF-985F2502B92F}">
+<ds:datastoreItem xmlns:ds="http://schemas.openxmlformats.org/officeDocument/2006/customXml" ds:itemID="{5CF5ABA2-AC6D-4F8E-812E-8B98CC289162}">
   <ds:schemaRefs>
     <ds:schemaRef ds:uri="http://schemas.openxmlformats.org/officeDocument/2006/bibliography"/>
   </ds:schemaRefs>

</xml_diff>

<commit_message>
StyleCop gives no more warnings
Renamed some variables, some reformating
</commit_message>
<xml_diff>
--- a/BattleField 5/AtanasDocumentation.docx
+++ b/BattleField 5/AtanasDocumentation.docx
@@ -55,11 +55,9 @@
       <w:r>
         <w:t xml:space="preserve">Added Unit test project </w:t>
       </w:r>
-      <w:proofErr w:type="spellStart"/>
       <w:r>
         <w:t>BattleField.Tests</w:t>
       </w:r>
-      <w:proofErr w:type="spellEnd"/>
       <w:r>
         <w:t xml:space="preserve"> and method in it </w:t>
       </w:r>
@@ -232,13 +230,8 @@
         <w:pStyle w:val="ListParagraph"/>
         <w:ind w:left="348"/>
       </w:pPr>
-      <w:proofErr w:type="gramStart"/>
-      <w:r>
-        <w:t>into</w:t>
-      </w:r>
-      <w:proofErr w:type="gramEnd"/>
-      <w:r>
-        <w:t>:</w:t>
+      <w:r>
+        <w:t>into:</w:t>
       </w:r>
     </w:p>
     <w:p>
@@ -380,13 +373,8 @@
         <w:ind w:left="360"/>
       </w:pPr>
       <w:r>
-        <w:t xml:space="preserve">Removed in </w:t>
-      </w:r>
-      <w:proofErr w:type="spellStart"/>
-      <w:r>
-        <w:t>ExplosionOne</w:t>
-      </w:r>
-      <w:proofErr w:type="spellEnd"/>
+        <w:t>Removed in ExplosionOne</w:t>
+      </w:r>
       <w:r>
         <w:t>()</w:t>
       </w:r>
@@ -400,36 +388,7 @@
         <w:ind w:left="684"/>
       </w:pPr>
       <w:r>
-        <w:t xml:space="preserve">Mine </w:t>
-      </w:r>
-      <w:proofErr w:type="spellStart"/>
-      <w:r>
-        <w:t>URcorner</w:t>
-      </w:r>
-      <w:proofErr w:type="spellEnd"/>
-      <w:r>
-        <w:t xml:space="preserve"> = new </w:t>
-      </w:r>
-      <w:proofErr w:type="gramStart"/>
-      <w:r>
-        <w:t>Mine(</w:t>
-      </w:r>
-      <w:proofErr w:type="spellStart"/>
-      <w:proofErr w:type="gramEnd"/>
-      <w:r>
-        <w:t>mine.X</w:t>
-      </w:r>
-      <w:proofErr w:type="spellEnd"/>
-      <w:r>
-        <w:t xml:space="preserve"> - 1, </w:t>
-      </w:r>
-      <w:proofErr w:type="spellStart"/>
-      <w:r>
-        <w:t>mine.Y</w:t>
-      </w:r>
-      <w:proofErr w:type="spellEnd"/>
-      <w:r>
-        <w:t xml:space="preserve"> - 1);</w:t>
+        <w:t>Mine URcorner = new Mine(mine.X - 1, mine.Y - 1);</w:t>
       </w:r>
     </w:p>
     <w:p>
@@ -438,36 +397,7 @@
         <w:ind w:left="684"/>
       </w:pPr>
       <w:r>
-        <w:t xml:space="preserve">Mine </w:t>
-      </w:r>
-      <w:proofErr w:type="spellStart"/>
-      <w:r>
-        <w:t>ULcorner</w:t>
-      </w:r>
-      <w:proofErr w:type="spellEnd"/>
-      <w:r>
-        <w:t xml:space="preserve"> = new </w:t>
-      </w:r>
-      <w:proofErr w:type="gramStart"/>
-      <w:r>
-        <w:t>Mine(</w:t>
-      </w:r>
-      <w:proofErr w:type="spellStart"/>
-      <w:proofErr w:type="gramEnd"/>
-      <w:r>
-        <w:t>mine.X</w:t>
-      </w:r>
-      <w:proofErr w:type="spellEnd"/>
-      <w:r>
-        <w:t xml:space="preserve"> - 1, </w:t>
-      </w:r>
-      <w:proofErr w:type="spellStart"/>
-      <w:r>
-        <w:t>mine.Y</w:t>
-      </w:r>
-      <w:proofErr w:type="spellEnd"/>
-      <w:r>
-        <w:t xml:space="preserve"> + 1);</w:t>
+        <w:t>Mine ULcorner = new Mine(mine.X - 1, mine.Y + 1);</w:t>
       </w:r>
     </w:p>
     <w:p>
@@ -476,36 +406,7 @@
         <w:ind w:left="684"/>
       </w:pPr>
       <w:r>
-        <w:t xml:space="preserve">Mine </w:t>
-      </w:r>
-      <w:proofErr w:type="spellStart"/>
-      <w:r>
-        <w:t>DRcorner</w:t>
-      </w:r>
-      <w:proofErr w:type="spellEnd"/>
-      <w:r>
-        <w:t xml:space="preserve"> = new </w:t>
-      </w:r>
-      <w:proofErr w:type="gramStart"/>
-      <w:r>
-        <w:t>Mine(</w:t>
-      </w:r>
-      <w:proofErr w:type="spellStart"/>
-      <w:proofErr w:type="gramEnd"/>
-      <w:r>
-        <w:t>mine.X</w:t>
-      </w:r>
-      <w:proofErr w:type="spellEnd"/>
-      <w:r>
-        <w:t xml:space="preserve"> + 1, </w:t>
-      </w:r>
-      <w:proofErr w:type="spellStart"/>
-      <w:r>
-        <w:t>mine.Y</w:t>
-      </w:r>
-      <w:proofErr w:type="spellEnd"/>
-      <w:r>
-        <w:t xml:space="preserve"> - 1);</w:t>
+        <w:t>Mine DRcorner = new Mine(mine.X + 1, mine.Y - 1);</w:t>
       </w:r>
     </w:p>
     <w:p>
@@ -514,36 +415,7 @@
         <w:ind w:left="684"/>
       </w:pPr>
       <w:r>
-        <w:t xml:space="preserve">Mine </w:t>
-      </w:r>
-      <w:proofErr w:type="spellStart"/>
-      <w:r>
-        <w:t>DLcorner</w:t>
-      </w:r>
-      <w:proofErr w:type="spellEnd"/>
-      <w:r>
-        <w:t xml:space="preserve"> = new </w:t>
-      </w:r>
-      <w:proofErr w:type="gramStart"/>
-      <w:r>
-        <w:t>Mine(</w:t>
-      </w:r>
-      <w:proofErr w:type="spellStart"/>
-      <w:proofErr w:type="gramEnd"/>
-      <w:r>
-        <w:t>mine.X</w:t>
-      </w:r>
-      <w:proofErr w:type="spellEnd"/>
-      <w:r>
-        <w:t xml:space="preserve"> + 1, </w:t>
-      </w:r>
-      <w:proofErr w:type="spellStart"/>
-      <w:r>
-        <w:t>mine.Y</w:t>
-      </w:r>
-      <w:proofErr w:type="spellEnd"/>
-      <w:r>
-        <w:t xml:space="preserve"> + 1);</w:t>
+        <w:t>Mine DLcorner = new Mine(mine.X + 1, mine.Y + 1);</w:t>
       </w:r>
     </w:p>
     <w:p>
@@ -568,15 +440,7 @@
         <w:t xml:space="preserve"> </w:t>
       </w:r>
       <w:r>
-        <w:t xml:space="preserve">in </w:t>
-      </w:r>
-      <w:proofErr w:type="spellStart"/>
-      <w:r>
-        <w:t>ExplosionOne</w:t>
-      </w:r>
-      <w:proofErr w:type="spellEnd"/>
-      <w:r>
-        <w:t>() method</w:t>
+        <w:t>in ExplosionOne() method</w:t>
       </w:r>
       <w:r>
         <w:t xml:space="preserve">: </w:t>
@@ -587,37 +451,8 @@
         <w:pStyle w:val="ListParagraph"/>
         <w:ind w:left="1068"/>
       </w:pPr>
-      <w:proofErr w:type="gramStart"/>
-      <w:r>
-        <w:t>if</w:t>
-      </w:r>
-      <w:proofErr w:type="gramEnd"/>
-      <w:r>
-        <w:t xml:space="preserve"> (</w:t>
-      </w:r>
-      <w:proofErr w:type="spellStart"/>
-      <w:r>
-        <w:t>IsInsideField</w:t>
-      </w:r>
-      <w:proofErr w:type="spellEnd"/>
-      <w:r>
-        <w:t xml:space="preserve">(field, </w:t>
-      </w:r>
-      <w:proofErr w:type="spellStart"/>
-      <w:r>
-        <w:t>URcorner.X</w:t>
-      </w:r>
-      <w:proofErr w:type="spellEnd"/>
-      <w:r>
-        <w:t xml:space="preserve">, </w:t>
-      </w:r>
-      <w:proofErr w:type="spellStart"/>
-      <w:r>
-        <w:t>URcorner.Y</w:t>
-      </w:r>
-      <w:proofErr w:type="spellEnd"/>
-      <w:r>
-        <w:t>))</w:t>
+      <w:r>
+        <w:t>if (IsInsideField(field, URcorner.X, URcorner.Y))</w:t>
       </w:r>
     </w:p>
     <w:p>
@@ -635,36 +470,7 @@
         <w:ind w:left="360"/>
       </w:pPr>
       <w:r>
-        <w:t xml:space="preserve">                </w:t>
-      </w:r>
-      <w:proofErr w:type="gramStart"/>
-      <w:r>
-        <w:t>field[</w:t>
-      </w:r>
-      <w:proofErr w:type="spellStart"/>
-      <w:proofErr w:type="gramEnd"/>
-      <w:r>
-        <w:t>URcorner.X</w:t>
-      </w:r>
-      <w:proofErr w:type="spellEnd"/>
-      <w:r>
-        <w:t xml:space="preserve">, </w:t>
-      </w:r>
-      <w:proofErr w:type="spellStart"/>
-      <w:r>
-        <w:t>URcorner.Y</w:t>
-      </w:r>
-      <w:proofErr w:type="spellEnd"/>
-      <w:r>
-        <w:t xml:space="preserve">] = </w:t>
-      </w:r>
-      <w:proofErr w:type="spellStart"/>
-      <w:r>
-        <w:t>DetonatedCell</w:t>
-      </w:r>
-      <w:proofErr w:type="spellEnd"/>
-      <w:r>
-        <w:t>;</w:t>
+        <w:t xml:space="preserve">                field[URcorner.X, URcorner.Y] = DetonatedCell;</w:t>
       </w:r>
     </w:p>
     <w:p>
@@ -688,39 +494,7 @@
         <w:ind w:left="360"/>
       </w:pPr>
       <w:r>
-        <w:t xml:space="preserve">            </w:t>
-      </w:r>
-      <w:proofErr w:type="gramStart"/>
-      <w:r>
-        <w:t>if</w:t>
-      </w:r>
-      <w:proofErr w:type="gramEnd"/>
-      <w:r>
-        <w:t xml:space="preserve"> (</w:t>
-      </w:r>
-      <w:proofErr w:type="spellStart"/>
-      <w:r>
-        <w:t>IsInsideField</w:t>
-      </w:r>
-      <w:proofErr w:type="spellEnd"/>
-      <w:r>
-        <w:t xml:space="preserve">(field, </w:t>
-      </w:r>
-      <w:proofErr w:type="spellStart"/>
-      <w:r>
-        <w:t>ULcorner.X</w:t>
-      </w:r>
-      <w:proofErr w:type="spellEnd"/>
-      <w:r>
-        <w:t xml:space="preserve">, </w:t>
-      </w:r>
-      <w:proofErr w:type="spellStart"/>
-      <w:r>
-        <w:t>ULcorner.Y</w:t>
-      </w:r>
-      <w:proofErr w:type="spellEnd"/>
-      <w:r>
-        <w:t>))</w:t>
+        <w:t xml:space="preserve">            if (IsInsideField(field, ULcorner.X, ULcorner.Y))</w:t>
       </w:r>
     </w:p>
     <w:p>
@@ -738,36 +512,7 @@
         <w:ind w:left="360"/>
       </w:pPr>
       <w:r>
-        <w:t xml:space="preserve">                </w:t>
-      </w:r>
-      <w:proofErr w:type="gramStart"/>
-      <w:r>
-        <w:t>field[</w:t>
-      </w:r>
-      <w:proofErr w:type="spellStart"/>
-      <w:proofErr w:type="gramEnd"/>
-      <w:r>
-        <w:t>ULcorner.X</w:t>
-      </w:r>
-      <w:proofErr w:type="spellEnd"/>
-      <w:r>
-        <w:t xml:space="preserve">, </w:t>
-      </w:r>
-      <w:proofErr w:type="spellStart"/>
-      <w:r>
-        <w:t>ULcorner.Y</w:t>
-      </w:r>
-      <w:proofErr w:type="spellEnd"/>
-      <w:r>
-        <w:t xml:space="preserve">] = </w:t>
-      </w:r>
-      <w:proofErr w:type="spellStart"/>
-      <w:r>
-        <w:t>DetonatedCell</w:t>
-      </w:r>
-      <w:proofErr w:type="spellEnd"/>
-      <w:r>
-        <w:t>;</w:t>
+        <w:t xml:space="preserve">                field[ULcorner.X, ULcorner.Y] = DetonatedCell;</w:t>
       </w:r>
     </w:p>
     <w:p>
@@ -791,39 +536,7 @@
         <w:ind w:left="360"/>
       </w:pPr>
       <w:r>
-        <w:t xml:space="preserve">            </w:t>
-      </w:r>
-      <w:proofErr w:type="gramStart"/>
-      <w:r>
-        <w:t>if</w:t>
-      </w:r>
-      <w:proofErr w:type="gramEnd"/>
-      <w:r>
-        <w:t xml:space="preserve"> (</w:t>
-      </w:r>
-      <w:proofErr w:type="spellStart"/>
-      <w:r>
-        <w:t>IsInsideField</w:t>
-      </w:r>
-      <w:proofErr w:type="spellEnd"/>
-      <w:r>
-        <w:t xml:space="preserve">(field, </w:t>
-      </w:r>
-      <w:proofErr w:type="spellStart"/>
-      <w:r>
-        <w:t>DRcorner.X</w:t>
-      </w:r>
-      <w:proofErr w:type="spellEnd"/>
-      <w:r>
-        <w:t xml:space="preserve">, </w:t>
-      </w:r>
-      <w:proofErr w:type="spellStart"/>
-      <w:r>
-        <w:t>DRcorner.Y</w:t>
-      </w:r>
-      <w:proofErr w:type="spellEnd"/>
-      <w:r>
-        <w:t>))</w:t>
+        <w:t xml:space="preserve">            if (IsInsideField(field, DRcorner.X, DRcorner.Y))</w:t>
       </w:r>
     </w:p>
     <w:p>
@@ -841,36 +554,7 @@
         <w:ind w:left="360"/>
       </w:pPr>
       <w:r>
-        <w:t xml:space="preserve">                </w:t>
-      </w:r>
-      <w:proofErr w:type="gramStart"/>
-      <w:r>
-        <w:t>field[</w:t>
-      </w:r>
-      <w:proofErr w:type="spellStart"/>
-      <w:proofErr w:type="gramEnd"/>
-      <w:r>
-        <w:t>DRcorner.X</w:t>
-      </w:r>
-      <w:proofErr w:type="spellEnd"/>
-      <w:r>
-        <w:t xml:space="preserve">, </w:t>
-      </w:r>
-      <w:proofErr w:type="spellStart"/>
-      <w:r>
-        <w:t>DRcorner.Y</w:t>
-      </w:r>
-      <w:proofErr w:type="spellEnd"/>
-      <w:r>
-        <w:t xml:space="preserve">] = </w:t>
-      </w:r>
-      <w:proofErr w:type="spellStart"/>
-      <w:r>
-        <w:t>DetonatedCell</w:t>
-      </w:r>
-      <w:proofErr w:type="spellEnd"/>
-      <w:r>
-        <w:t>;</w:t>
+        <w:t xml:space="preserve">                field[DRcorner.X, DRcorner.Y] = DetonatedCell;</w:t>
       </w:r>
     </w:p>
     <w:p>
@@ -894,39 +578,7 @@
         <w:ind w:left="360"/>
       </w:pPr>
       <w:r>
-        <w:t xml:space="preserve">            </w:t>
-      </w:r>
-      <w:proofErr w:type="gramStart"/>
-      <w:r>
-        <w:t>if</w:t>
-      </w:r>
-      <w:proofErr w:type="gramEnd"/>
-      <w:r>
-        <w:t xml:space="preserve"> (</w:t>
-      </w:r>
-      <w:proofErr w:type="spellStart"/>
-      <w:r>
-        <w:t>IsInsideField</w:t>
-      </w:r>
-      <w:proofErr w:type="spellEnd"/>
-      <w:r>
-        <w:t xml:space="preserve">(field, </w:t>
-      </w:r>
-      <w:proofErr w:type="spellStart"/>
-      <w:r>
-        <w:t>DLcorner.X</w:t>
-      </w:r>
-      <w:proofErr w:type="spellEnd"/>
-      <w:r>
-        <w:t xml:space="preserve">, </w:t>
-      </w:r>
-      <w:proofErr w:type="spellStart"/>
-      <w:r>
-        <w:t>DLcorner.Y</w:t>
-      </w:r>
-      <w:proofErr w:type="spellEnd"/>
-      <w:r>
-        <w:t>))</w:t>
+        <w:t xml:space="preserve">            if (IsInsideField(field, DLcorner.X, DLcorner.Y))</w:t>
       </w:r>
     </w:p>
     <w:p>
@@ -944,36 +596,7 @@
         <w:ind w:left="360"/>
       </w:pPr>
       <w:r>
-        <w:t xml:space="preserve">                </w:t>
-      </w:r>
-      <w:proofErr w:type="gramStart"/>
-      <w:r>
-        <w:t>field[</w:t>
-      </w:r>
-      <w:proofErr w:type="spellStart"/>
-      <w:proofErr w:type="gramEnd"/>
-      <w:r>
-        <w:t>DLcorner.X</w:t>
-      </w:r>
-      <w:proofErr w:type="spellEnd"/>
-      <w:r>
-        <w:t xml:space="preserve">, </w:t>
-      </w:r>
-      <w:proofErr w:type="spellStart"/>
-      <w:r>
-        <w:t>DLcorner.Y</w:t>
-      </w:r>
-      <w:proofErr w:type="spellEnd"/>
-      <w:r>
-        <w:t xml:space="preserve">] = </w:t>
-      </w:r>
-      <w:proofErr w:type="spellStart"/>
-      <w:r>
-        <w:t>DetonatedCell</w:t>
-      </w:r>
-      <w:proofErr w:type="spellEnd"/>
-      <w:r>
-        <w:t>;</w:t>
+        <w:t xml:space="preserve">                field[DLcorner.X, DLcorner.Y] = DetonatedCell;</w:t>
       </w:r>
     </w:p>
     <w:p>
@@ -991,13 +614,8 @@
         <w:pStyle w:val="ListParagraph"/>
         <w:ind w:left="360"/>
       </w:pPr>
-      <w:proofErr w:type="spellStart"/>
-      <w:r>
-        <w:t>Into</w:t>
-      </w:r>
-      <w:proofErr w:type="spellEnd"/>
-      <w:r>
-        <w:t>:</w:t>
+      <w:r>
+        <w:t>Into:</w:t>
       </w:r>
     </w:p>
     <w:p>
@@ -1013,39 +631,7 @@
       </w:pPr>
       <w:r>
         <w:tab/>
-        <w:t xml:space="preserve">      </w:t>
-      </w:r>
-      <w:proofErr w:type="gramStart"/>
-      <w:r>
-        <w:t>if</w:t>
-      </w:r>
-      <w:proofErr w:type="gramEnd"/>
-      <w:r>
-        <w:t xml:space="preserve"> (</w:t>
-      </w:r>
-      <w:proofErr w:type="spellStart"/>
-      <w:r>
-        <w:t>IsInsideField</w:t>
-      </w:r>
-      <w:proofErr w:type="spellEnd"/>
-      <w:r>
-        <w:t xml:space="preserve">(field, </w:t>
-      </w:r>
-      <w:proofErr w:type="spellStart"/>
-      <w:r>
-        <w:t>mine.X</w:t>
-      </w:r>
-      <w:proofErr w:type="spellEnd"/>
-      <w:r>
-        <w:t xml:space="preserve"> - 1, </w:t>
-      </w:r>
-      <w:proofErr w:type="spellStart"/>
-      <w:r>
-        <w:t>mine.Y</w:t>
-      </w:r>
-      <w:proofErr w:type="spellEnd"/>
-      <w:r>
-        <w:t xml:space="preserve"> - 1))</w:t>
+        <w:t xml:space="preserve">      if (IsInsideField(field, mine.X - 1, mine.Y - 1))</w:t>
       </w:r>
     </w:p>
     <w:p>
@@ -1063,36 +649,7 @@
         <w:ind w:left="360"/>
       </w:pPr>
       <w:r>
-        <w:t xml:space="preserve">                </w:t>
-      </w:r>
-      <w:proofErr w:type="gramStart"/>
-      <w:r>
-        <w:t>field[</w:t>
-      </w:r>
-      <w:proofErr w:type="spellStart"/>
-      <w:proofErr w:type="gramEnd"/>
-      <w:r>
-        <w:t>mine.X</w:t>
-      </w:r>
-      <w:proofErr w:type="spellEnd"/>
-      <w:r>
-        <w:t xml:space="preserve"> - 1, </w:t>
-      </w:r>
-      <w:proofErr w:type="spellStart"/>
-      <w:r>
-        <w:t>mine.Y</w:t>
-      </w:r>
-      <w:proofErr w:type="spellEnd"/>
-      <w:r>
-        <w:t xml:space="preserve"> - 1] = </w:t>
-      </w:r>
-      <w:proofErr w:type="spellStart"/>
-      <w:r>
-        <w:t>DetonatedCell</w:t>
-      </w:r>
-      <w:proofErr w:type="spellEnd"/>
-      <w:r>
-        <w:t>;</w:t>
+        <w:t xml:space="preserve">                field[mine.X - 1, mine.Y - 1] = DetonatedCell;</w:t>
       </w:r>
     </w:p>
     <w:p>
@@ -1116,39 +673,7 @@
         <w:ind w:left="360"/>
       </w:pPr>
       <w:r>
-        <w:t xml:space="preserve">            </w:t>
-      </w:r>
-      <w:proofErr w:type="gramStart"/>
-      <w:r>
-        <w:t>if</w:t>
-      </w:r>
-      <w:proofErr w:type="gramEnd"/>
-      <w:r>
-        <w:t xml:space="preserve"> (</w:t>
-      </w:r>
-      <w:proofErr w:type="spellStart"/>
-      <w:r>
-        <w:t>IsInsideField</w:t>
-      </w:r>
-      <w:proofErr w:type="spellEnd"/>
-      <w:r>
-        <w:t xml:space="preserve">(field, </w:t>
-      </w:r>
-      <w:proofErr w:type="spellStart"/>
-      <w:r>
-        <w:t>mine.X</w:t>
-      </w:r>
-      <w:proofErr w:type="spellEnd"/>
-      <w:r>
-        <w:t xml:space="preserve"> + 1, </w:t>
-      </w:r>
-      <w:proofErr w:type="spellStart"/>
-      <w:r>
-        <w:t>mine.Y</w:t>
-      </w:r>
-      <w:proofErr w:type="spellEnd"/>
-      <w:r>
-        <w:t xml:space="preserve"> - 1))</w:t>
+        <w:t xml:space="preserve">            if (IsInsideField(field, mine.X + 1, mine.Y - 1))</w:t>
       </w:r>
     </w:p>
     <w:p>
@@ -1166,36 +691,7 @@
         <w:ind w:left="360"/>
       </w:pPr>
       <w:r>
-        <w:t xml:space="preserve">                </w:t>
-      </w:r>
-      <w:proofErr w:type="gramStart"/>
-      <w:r>
-        <w:t>field[</w:t>
-      </w:r>
-      <w:proofErr w:type="spellStart"/>
-      <w:proofErr w:type="gramEnd"/>
-      <w:r>
-        <w:t>mine.X</w:t>
-      </w:r>
-      <w:proofErr w:type="spellEnd"/>
-      <w:r>
-        <w:t xml:space="preserve"> + 1, </w:t>
-      </w:r>
-      <w:proofErr w:type="spellStart"/>
-      <w:r>
-        <w:t>mine.Y</w:t>
-      </w:r>
-      <w:proofErr w:type="spellEnd"/>
-      <w:r>
-        <w:t xml:space="preserve"> - 1] = </w:t>
-      </w:r>
-      <w:proofErr w:type="spellStart"/>
-      <w:r>
-        <w:t>DetonatedCell</w:t>
-      </w:r>
-      <w:proofErr w:type="spellEnd"/>
-      <w:r>
-        <w:t>;</w:t>
+        <w:t xml:space="preserve">                field[mine.X + 1, mine.Y - 1] = DetonatedCell;</w:t>
       </w:r>
     </w:p>
     <w:p>
@@ -1219,39 +715,7 @@
         <w:ind w:left="360"/>
       </w:pPr>
       <w:r>
-        <w:t xml:space="preserve">            </w:t>
-      </w:r>
-      <w:proofErr w:type="gramStart"/>
-      <w:r>
-        <w:t>if</w:t>
-      </w:r>
-      <w:proofErr w:type="gramEnd"/>
-      <w:r>
-        <w:t xml:space="preserve"> (</w:t>
-      </w:r>
-      <w:proofErr w:type="spellStart"/>
-      <w:r>
-        <w:t>IsInsideField</w:t>
-      </w:r>
-      <w:proofErr w:type="spellEnd"/>
-      <w:r>
-        <w:t xml:space="preserve">(field, </w:t>
-      </w:r>
-      <w:proofErr w:type="spellStart"/>
-      <w:r>
-        <w:t>mine.X</w:t>
-      </w:r>
-      <w:proofErr w:type="spellEnd"/>
-      <w:r>
-        <w:t xml:space="preserve"> - 1, </w:t>
-      </w:r>
-      <w:proofErr w:type="spellStart"/>
-      <w:r>
-        <w:t>mine.Y</w:t>
-      </w:r>
-      <w:proofErr w:type="spellEnd"/>
-      <w:r>
-        <w:t xml:space="preserve"> + 1))</w:t>
+        <w:t xml:space="preserve">            if (IsInsideField(field, mine.X - 1, mine.Y + 1))</w:t>
       </w:r>
     </w:p>
     <w:p>
@@ -1269,36 +733,7 @@
         <w:ind w:left="360"/>
       </w:pPr>
       <w:r>
-        <w:t xml:space="preserve">                </w:t>
-      </w:r>
-      <w:proofErr w:type="gramStart"/>
-      <w:r>
-        <w:t>field[</w:t>
-      </w:r>
-      <w:proofErr w:type="spellStart"/>
-      <w:proofErr w:type="gramEnd"/>
-      <w:r>
-        <w:t>mine.X</w:t>
-      </w:r>
-      <w:proofErr w:type="spellEnd"/>
-      <w:r>
-        <w:t xml:space="preserve"> - 1, </w:t>
-      </w:r>
-      <w:proofErr w:type="spellStart"/>
-      <w:r>
-        <w:t>mine.Y</w:t>
-      </w:r>
-      <w:proofErr w:type="spellEnd"/>
-      <w:r>
-        <w:t xml:space="preserve"> + 1] = </w:t>
-      </w:r>
-      <w:proofErr w:type="spellStart"/>
-      <w:r>
-        <w:t>DetonatedCell</w:t>
-      </w:r>
-      <w:proofErr w:type="spellEnd"/>
-      <w:r>
-        <w:t>;</w:t>
+        <w:t xml:space="preserve">                field[mine.X - 1, mine.Y + 1] = DetonatedCell;</w:t>
       </w:r>
     </w:p>
     <w:p>
@@ -1322,39 +757,7 @@
         <w:ind w:left="360"/>
       </w:pPr>
       <w:r>
-        <w:t xml:space="preserve">            </w:t>
-      </w:r>
-      <w:proofErr w:type="gramStart"/>
-      <w:r>
-        <w:t>if</w:t>
-      </w:r>
-      <w:proofErr w:type="gramEnd"/>
-      <w:r>
-        <w:t xml:space="preserve"> (</w:t>
-      </w:r>
-      <w:proofErr w:type="spellStart"/>
-      <w:r>
-        <w:t>IsInsideField</w:t>
-      </w:r>
-      <w:proofErr w:type="spellEnd"/>
-      <w:r>
-        <w:t xml:space="preserve">(field, </w:t>
-      </w:r>
-      <w:proofErr w:type="spellStart"/>
-      <w:r>
-        <w:t>mine.X</w:t>
-      </w:r>
-      <w:proofErr w:type="spellEnd"/>
-      <w:r>
-        <w:t xml:space="preserve"> + 1, </w:t>
-      </w:r>
-      <w:proofErr w:type="spellStart"/>
-      <w:r>
-        <w:t>mine.Y</w:t>
-      </w:r>
-      <w:proofErr w:type="spellEnd"/>
-      <w:r>
-        <w:t xml:space="preserve"> + 1))</w:t>
+        <w:t xml:space="preserve">            if (IsInsideField(field, mine.X + 1, mine.Y + 1))</w:t>
       </w:r>
     </w:p>
     <w:p>
@@ -1372,36 +775,7 @@
         <w:ind w:left="360"/>
       </w:pPr>
       <w:r>
-        <w:t xml:space="preserve">                </w:t>
-      </w:r>
-      <w:proofErr w:type="gramStart"/>
-      <w:r>
-        <w:t>field[</w:t>
-      </w:r>
-      <w:proofErr w:type="spellStart"/>
-      <w:proofErr w:type="gramEnd"/>
-      <w:r>
-        <w:t>mine.X</w:t>
-      </w:r>
-      <w:proofErr w:type="spellEnd"/>
-      <w:r>
-        <w:t xml:space="preserve"> + 1, </w:t>
-      </w:r>
-      <w:proofErr w:type="spellStart"/>
-      <w:r>
-        <w:t>mine.Y</w:t>
-      </w:r>
-      <w:proofErr w:type="spellEnd"/>
-      <w:r>
-        <w:t xml:space="preserve"> + 1] = </w:t>
-      </w:r>
-      <w:proofErr w:type="spellStart"/>
-      <w:r>
-        <w:t>DetonatedCell</w:t>
-      </w:r>
-      <w:proofErr w:type="spellEnd"/>
-      <w:r>
-        <w:t>;</w:t>
+        <w:t xml:space="preserve">                field[mine.X + 1, mine.Y + 1] = DetonatedCell;</w:t>
       </w:r>
     </w:p>
     <w:p>
@@ -1429,135 +803,43 @@
         <w:ind w:left="360"/>
       </w:pPr>
       <w:r>
-        <w:t xml:space="preserve">Removed from method </w:t>
-      </w:r>
-      <w:proofErr w:type="spellStart"/>
-      <w:r>
-        <w:t>ExplosionThree</w:t>
-      </w:r>
-      <w:proofErr w:type="spellEnd"/>
-      <w:r>
-        <w:t>():</w:t>
-      </w:r>
-    </w:p>
-    <w:p>
-      <w:pPr>
-        <w:pStyle w:val="ListParagraph"/>
-        <w:ind w:left="360"/>
-      </w:pPr>
-      <w:r>
-        <w:t xml:space="preserve">Mine Up = new </w:t>
-      </w:r>
-      <w:proofErr w:type="gramStart"/>
-      <w:r>
-        <w:t>Mine(</w:t>
-      </w:r>
-      <w:proofErr w:type="spellStart"/>
-      <w:proofErr w:type="gramEnd"/>
-      <w:r>
-        <w:t>mine.X</w:t>
-      </w:r>
-      <w:proofErr w:type="spellEnd"/>
-      <w:r>
-        <w:t xml:space="preserve"> - 2, </w:t>
-      </w:r>
-      <w:proofErr w:type="spellStart"/>
-      <w:r>
-        <w:t>mine.Y</w:t>
-      </w:r>
-      <w:proofErr w:type="spellEnd"/>
-      <w:r>
-        <w:t>);</w:t>
-      </w:r>
-    </w:p>
-    <w:p>
-      <w:pPr>
-        <w:pStyle w:val="ListParagraph"/>
-        <w:ind w:left="360"/>
-      </w:pPr>
-      <w:r>
-        <w:t xml:space="preserve">Mine Down = new </w:t>
-      </w:r>
-      <w:proofErr w:type="gramStart"/>
-      <w:r>
-        <w:t>Mine(</w:t>
-      </w:r>
-      <w:proofErr w:type="spellStart"/>
-      <w:proofErr w:type="gramEnd"/>
-      <w:r>
-        <w:t>mine.X</w:t>
-      </w:r>
-      <w:proofErr w:type="spellEnd"/>
-      <w:r>
-        <w:t xml:space="preserve"> + 2, </w:t>
-      </w:r>
-      <w:proofErr w:type="spellStart"/>
-      <w:r>
-        <w:t>mine.Y</w:t>
-      </w:r>
-      <w:proofErr w:type="spellEnd"/>
-      <w:r>
-        <w:t>);</w:t>
-      </w:r>
-    </w:p>
-    <w:p>
-      <w:pPr>
-        <w:pStyle w:val="ListParagraph"/>
-        <w:ind w:left="360"/>
-      </w:pPr>
-      <w:r>
-        <w:t xml:space="preserve">Mine Left = new </w:t>
-      </w:r>
-      <w:proofErr w:type="gramStart"/>
-      <w:r>
-        <w:t>Mine(</w:t>
-      </w:r>
-      <w:proofErr w:type="spellStart"/>
-      <w:proofErr w:type="gramEnd"/>
-      <w:r>
-        <w:t>mine.X</w:t>
-      </w:r>
-      <w:proofErr w:type="spellEnd"/>
-      <w:r>
-        <w:t xml:space="preserve">, </w:t>
-      </w:r>
-      <w:proofErr w:type="spellStart"/>
-      <w:r>
-        <w:t>mine.Y</w:t>
-      </w:r>
-      <w:proofErr w:type="spellEnd"/>
-      <w:r>
-        <w:t xml:space="preserve"> - 2);</w:t>
-      </w:r>
-    </w:p>
-    <w:p>
-      <w:pPr>
-        <w:pStyle w:val="ListParagraph"/>
-        <w:ind w:left="360"/>
-      </w:pPr>
-      <w:r>
-        <w:t xml:space="preserve">Mine Right = new </w:t>
-      </w:r>
-      <w:proofErr w:type="gramStart"/>
-      <w:r>
-        <w:t>Mine(</w:t>
-      </w:r>
-      <w:proofErr w:type="spellStart"/>
-      <w:proofErr w:type="gramEnd"/>
-      <w:r>
-        <w:t>mine.X</w:t>
-      </w:r>
-      <w:proofErr w:type="spellEnd"/>
-      <w:r>
-        <w:t xml:space="preserve">, </w:t>
-      </w:r>
-      <w:proofErr w:type="spellStart"/>
-      <w:r>
-        <w:t>mine.Y</w:t>
-      </w:r>
-      <w:proofErr w:type="spellEnd"/>
-      <w:r>
-        <w:t xml:space="preserve"> + 2);</w:t>
+        <w:t>Removed from method ExplosionThree():</w:t>
+      </w:r>
+    </w:p>
+    <w:p>
+      <w:pPr>
+        <w:pStyle w:val="ListParagraph"/>
+        <w:ind w:left="360"/>
+      </w:pPr>
+      <w:r>
+        <w:t>Mine Up = new Mine(mine.X - 2, mine.Y);</w:t>
+      </w:r>
+    </w:p>
+    <w:p>
+      <w:pPr>
+        <w:pStyle w:val="ListParagraph"/>
+        <w:ind w:left="360"/>
+      </w:pPr>
+      <w:r>
+        <w:t>Mine Down = new Mine(mine.X + 2, mine.Y);</w:t>
+      </w:r>
+    </w:p>
+    <w:p>
+      <w:pPr>
+        <w:pStyle w:val="ListParagraph"/>
+        <w:ind w:left="360"/>
+      </w:pPr>
+      <w:r>
+        <w:t>Mine Left = new Mine(mine.X, mine.Y - 2);</w:t>
+      </w:r>
+    </w:p>
+    <w:p>
+      <w:pPr>
+        <w:pStyle w:val="ListParagraph"/>
+        <w:ind w:left="360"/>
+      </w:pPr>
+      <w:r>
+        <w:t>Mine Right = new Mine(mine.X, mine.Y + 2);</w:t>
       </w:r>
     </w:p>
     <w:p>
@@ -1576,15 +858,7 @@
         <w:ind w:left="360"/>
       </w:pPr>
       <w:r>
-        <w:t xml:space="preserve">Changed from method </w:t>
-      </w:r>
-      <w:proofErr w:type="spellStart"/>
-      <w:r>
-        <w:t>ExplosionThree</w:t>
-      </w:r>
-      <w:proofErr w:type="spellEnd"/>
-      <w:r>
-        <w:t>():</w:t>
+        <w:t>Changed from method ExplosionThree():</w:t>
       </w:r>
     </w:p>
     <w:p>
@@ -1599,39 +873,7 @@
         <w:ind w:left="360" w:firstLine="324"/>
       </w:pPr>
       <w:r>
-        <w:t xml:space="preserve">       </w:t>
-      </w:r>
-      <w:proofErr w:type="gramStart"/>
-      <w:r>
-        <w:t>if</w:t>
-      </w:r>
-      <w:proofErr w:type="gramEnd"/>
-      <w:r>
-        <w:t xml:space="preserve"> (</w:t>
-      </w:r>
-      <w:proofErr w:type="spellStart"/>
-      <w:r>
-        <w:t>IsInsideField</w:t>
-      </w:r>
-      <w:proofErr w:type="spellEnd"/>
-      <w:r>
-        <w:t xml:space="preserve">(field, </w:t>
-      </w:r>
-      <w:proofErr w:type="spellStart"/>
-      <w:r>
-        <w:t>Up.X</w:t>
-      </w:r>
-      <w:proofErr w:type="spellEnd"/>
-      <w:r>
-        <w:t xml:space="preserve">, </w:t>
-      </w:r>
-      <w:proofErr w:type="spellStart"/>
-      <w:r>
-        <w:t>Up.Y</w:t>
-      </w:r>
-      <w:proofErr w:type="spellEnd"/>
-      <w:r>
-        <w:t>))</w:t>
+        <w:t xml:space="preserve">       if (IsInsideField(field, Up.X, Up.Y))</w:t>
       </w:r>
     </w:p>
     <w:p>
@@ -1649,36 +891,7 @@
         <w:ind w:left="360"/>
       </w:pPr>
       <w:r>
-        <w:t xml:space="preserve">                </w:t>
-      </w:r>
-      <w:proofErr w:type="gramStart"/>
-      <w:r>
-        <w:t>field[</w:t>
-      </w:r>
-      <w:proofErr w:type="spellStart"/>
-      <w:proofErr w:type="gramEnd"/>
-      <w:r>
-        <w:t>Up.X</w:t>
-      </w:r>
-      <w:proofErr w:type="spellEnd"/>
-      <w:r>
-        <w:t xml:space="preserve">, </w:t>
-      </w:r>
-      <w:proofErr w:type="spellStart"/>
-      <w:r>
-        <w:t>Up.Y</w:t>
-      </w:r>
-      <w:proofErr w:type="spellEnd"/>
-      <w:r>
-        <w:t xml:space="preserve">] = </w:t>
-      </w:r>
-      <w:proofErr w:type="spellStart"/>
-      <w:r>
-        <w:t>DetonatedCell</w:t>
-      </w:r>
-      <w:proofErr w:type="spellEnd"/>
-      <w:r>
-        <w:t>;</w:t>
+        <w:t xml:space="preserve">                field[Up.X, Up.Y] = DetonatedCell;</w:t>
       </w:r>
     </w:p>
     <w:p>
@@ -1702,39 +915,7 @@
         <w:ind w:left="360"/>
       </w:pPr>
       <w:r>
-        <w:t xml:space="preserve">            </w:t>
-      </w:r>
-      <w:proofErr w:type="gramStart"/>
-      <w:r>
-        <w:t>if</w:t>
-      </w:r>
-      <w:proofErr w:type="gramEnd"/>
-      <w:r>
-        <w:t xml:space="preserve"> (</w:t>
-      </w:r>
-      <w:proofErr w:type="spellStart"/>
-      <w:r>
-        <w:t>IsInsideField</w:t>
-      </w:r>
-      <w:proofErr w:type="spellEnd"/>
-      <w:r>
-        <w:t xml:space="preserve">(field, </w:t>
-      </w:r>
-      <w:proofErr w:type="spellStart"/>
-      <w:r>
-        <w:t>Down.X</w:t>
-      </w:r>
-      <w:proofErr w:type="spellEnd"/>
-      <w:r>
-        <w:t xml:space="preserve">, </w:t>
-      </w:r>
-      <w:proofErr w:type="spellStart"/>
-      <w:r>
-        <w:t>Down.Y</w:t>
-      </w:r>
-      <w:proofErr w:type="spellEnd"/>
-      <w:r>
-        <w:t>))</w:t>
+        <w:t xml:space="preserve">            if (IsInsideField(field, Down.X, Down.Y))</w:t>
       </w:r>
     </w:p>
     <w:p>
@@ -1752,36 +933,7 @@
         <w:ind w:left="360"/>
       </w:pPr>
       <w:r>
-        <w:t xml:space="preserve">                </w:t>
-      </w:r>
-      <w:proofErr w:type="gramStart"/>
-      <w:r>
-        <w:t>field[</w:t>
-      </w:r>
-      <w:proofErr w:type="spellStart"/>
-      <w:proofErr w:type="gramEnd"/>
-      <w:r>
-        <w:t>Down.X</w:t>
-      </w:r>
-      <w:proofErr w:type="spellEnd"/>
-      <w:r>
-        <w:t xml:space="preserve">, </w:t>
-      </w:r>
-      <w:proofErr w:type="spellStart"/>
-      <w:r>
-        <w:t>Down.Y</w:t>
-      </w:r>
-      <w:proofErr w:type="spellEnd"/>
-      <w:r>
-        <w:t xml:space="preserve">] = </w:t>
-      </w:r>
-      <w:proofErr w:type="spellStart"/>
-      <w:r>
-        <w:t>DetonatedCell</w:t>
-      </w:r>
-      <w:proofErr w:type="spellEnd"/>
-      <w:r>
-        <w:t>;</w:t>
+        <w:t xml:space="preserve">                field[Down.X, Down.Y] = DetonatedCell;</w:t>
       </w:r>
     </w:p>
     <w:p>
@@ -1805,39 +957,7 @@
         <w:ind w:left="360"/>
       </w:pPr>
       <w:r>
-        <w:t xml:space="preserve">            </w:t>
-      </w:r>
-      <w:proofErr w:type="gramStart"/>
-      <w:r>
-        <w:t>if</w:t>
-      </w:r>
-      <w:proofErr w:type="gramEnd"/>
-      <w:r>
-        <w:t xml:space="preserve"> (</w:t>
-      </w:r>
-      <w:proofErr w:type="spellStart"/>
-      <w:r>
-        <w:t>IsInsideField</w:t>
-      </w:r>
-      <w:proofErr w:type="spellEnd"/>
-      <w:r>
-        <w:t xml:space="preserve">(field, </w:t>
-      </w:r>
-      <w:proofErr w:type="spellStart"/>
-      <w:r>
-        <w:t>Left.X</w:t>
-      </w:r>
-      <w:proofErr w:type="spellEnd"/>
-      <w:r>
-        <w:t xml:space="preserve">, </w:t>
-      </w:r>
-      <w:proofErr w:type="spellStart"/>
-      <w:r>
-        <w:t>Left.Y</w:t>
-      </w:r>
-      <w:proofErr w:type="spellEnd"/>
-      <w:r>
-        <w:t>))</w:t>
+        <w:t xml:space="preserve">            if (IsInsideField(field, Left.X, Left.Y))</w:t>
       </w:r>
     </w:p>
     <w:p>
@@ -1855,36 +975,7 @@
         <w:ind w:left="360"/>
       </w:pPr>
       <w:r>
-        <w:t xml:space="preserve">                </w:t>
-      </w:r>
-      <w:proofErr w:type="gramStart"/>
-      <w:r>
-        <w:t>field[</w:t>
-      </w:r>
-      <w:proofErr w:type="spellStart"/>
-      <w:proofErr w:type="gramEnd"/>
-      <w:r>
-        <w:t>Left.X</w:t>
-      </w:r>
-      <w:proofErr w:type="spellEnd"/>
-      <w:r>
-        <w:t xml:space="preserve">, </w:t>
-      </w:r>
-      <w:proofErr w:type="spellStart"/>
-      <w:r>
-        <w:t>Left.Y</w:t>
-      </w:r>
-      <w:proofErr w:type="spellEnd"/>
-      <w:r>
-        <w:t xml:space="preserve">] = </w:t>
-      </w:r>
-      <w:proofErr w:type="spellStart"/>
-      <w:r>
-        <w:t>DetonatedCell</w:t>
-      </w:r>
-      <w:proofErr w:type="spellEnd"/>
-      <w:r>
-        <w:t>;</w:t>
+        <w:t xml:space="preserve">                field[Left.X, Left.Y] = DetonatedCell;</w:t>
       </w:r>
     </w:p>
     <w:p>
@@ -1908,39 +999,7 @@
         <w:ind w:left="360"/>
       </w:pPr>
       <w:r>
-        <w:t xml:space="preserve">            </w:t>
-      </w:r>
-      <w:proofErr w:type="gramStart"/>
-      <w:r>
-        <w:t>if</w:t>
-      </w:r>
-      <w:proofErr w:type="gramEnd"/>
-      <w:r>
-        <w:t xml:space="preserve"> (</w:t>
-      </w:r>
-      <w:proofErr w:type="spellStart"/>
-      <w:r>
-        <w:t>IsInsideField</w:t>
-      </w:r>
-      <w:proofErr w:type="spellEnd"/>
-      <w:r>
-        <w:t xml:space="preserve">(field, </w:t>
-      </w:r>
-      <w:proofErr w:type="spellStart"/>
-      <w:r>
-        <w:t>Right.X</w:t>
-      </w:r>
-      <w:proofErr w:type="spellEnd"/>
-      <w:r>
-        <w:t xml:space="preserve">, </w:t>
-      </w:r>
-      <w:proofErr w:type="spellStart"/>
-      <w:r>
-        <w:t>Right.Y</w:t>
-      </w:r>
-      <w:proofErr w:type="spellEnd"/>
-      <w:r>
-        <w:t>))</w:t>
+        <w:t xml:space="preserve">            if (IsInsideField(field, Right.X, Right.Y))</w:t>
       </w:r>
     </w:p>
     <w:p>
@@ -1958,36 +1017,7 @@
         <w:ind w:left="360"/>
       </w:pPr>
       <w:r>
-        <w:t xml:space="preserve">                </w:t>
-      </w:r>
-      <w:proofErr w:type="gramStart"/>
-      <w:r>
-        <w:t>field[</w:t>
-      </w:r>
-      <w:proofErr w:type="spellStart"/>
-      <w:proofErr w:type="gramEnd"/>
-      <w:r>
-        <w:t>Right.X</w:t>
-      </w:r>
-      <w:proofErr w:type="spellEnd"/>
-      <w:r>
-        <w:t xml:space="preserve">, </w:t>
-      </w:r>
-      <w:proofErr w:type="spellStart"/>
-      <w:r>
-        <w:t>Right.Y</w:t>
-      </w:r>
-      <w:proofErr w:type="spellEnd"/>
-      <w:r>
-        <w:t xml:space="preserve">] = </w:t>
-      </w:r>
-      <w:proofErr w:type="spellStart"/>
-      <w:r>
-        <w:t>DetonatedCell</w:t>
-      </w:r>
-      <w:proofErr w:type="spellEnd"/>
-      <w:r>
-        <w:t>;</w:t>
+        <w:t xml:space="preserve">                field[Right.X, Right.Y] = DetonatedCell;</w:t>
       </w:r>
     </w:p>
     <w:p>
@@ -2013,37 +1043,8 @@
         <w:pStyle w:val="ListParagraph"/>
         <w:ind w:left="1068"/>
       </w:pPr>
-      <w:proofErr w:type="gramStart"/>
-      <w:r>
-        <w:t>if</w:t>
-      </w:r>
-      <w:proofErr w:type="gramEnd"/>
-      <w:r>
-        <w:t xml:space="preserve"> (</w:t>
-      </w:r>
-      <w:proofErr w:type="spellStart"/>
-      <w:r>
-        <w:t>IsInsideField</w:t>
-      </w:r>
-      <w:proofErr w:type="spellEnd"/>
-      <w:r>
-        <w:t xml:space="preserve">(field, </w:t>
-      </w:r>
-      <w:proofErr w:type="spellStart"/>
-      <w:r>
-        <w:t>mine.X</w:t>
-      </w:r>
-      <w:proofErr w:type="spellEnd"/>
-      <w:r>
-        <w:t xml:space="preserve">, </w:t>
-      </w:r>
-      <w:proofErr w:type="spellStart"/>
-      <w:r>
-        <w:t>mine.Y</w:t>
-      </w:r>
-      <w:proofErr w:type="spellEnd"/>
-      <w:r>
-        <w:t xml:space="preserve"> - 2))</w:t>
+      <w:r>
+        <w:t>if (IsInsideField(field, mine.X, mine.Y - 2))</w:t>
       </w:r>
     </w:p>
     <w:p>
@@ -2062,36 +1063,7 @@
       </w:pPr>
       <w:r>
         <w:lastRenderedPageBreak/>
-        <w:t xml:space="preserve">                </w:t>
-      </w:r>
-      <w:proofErr w:type="gramStart"/>
-      <w:r>
-        <w:t>field[</w:t>
-      </w:r>
-      <w:proofErr w:type="spellStart"/>
-      <w:proofErr w:type="gramEnd"/>
-      <w:r>
-        <w:t>mine.X</w:t>
-      </w:r>
-      <w:proofErr w:type="spellEnd"/>
-      <w:r>
-        <w:t xml:space="preserve">, </w:t>
-      </w:r>
-      <w:proofErr w:type="spellStart"/>
-      <w:r>
-        <w:t>mine.Y</w:t>
-      </w:r>
-      <w:proofErr w:type="spellEnd"/>
-      <w:r>
-        <w:t xml:space="preserve"> - 2] = </w:t>
-      </w:r>
-      <w:proofErr w:type="spellStart"/>
-      <w:r>
-        <w:t>DetonatedCell</w:t>
-      </w:r>
-      <w:proofErr w:type="spellEnd"/>
-      <w:r>
-        <w:t>;</w:t>
+        <w:t xml:space="preserve">                field[mine.X, mine.Y - 2] = DetonatedCell;</w:t>
       </w:r>
     </w:p>
     <w:p>
@@ -2115,39 +1087,7 @@
         <w:ind w:left="360"/>
       </w:pPr>
       <w:r>
-        <w:t xml:space="preserve">            </w:t>
-      </w:r>
-      <w:proofErr w:type="gramStart"/>
-      <w:r>
-        <w:t>if</w:t>
-      </w:r>
-      <w:proofErr w:type="gramEnd"/>
-      <w:r>
-        <w:t xml:space="preserve"> (</w:t>
-      </w:r>
-      <w:proofErr w:type="spellStart"/>
-      <w:r>
-        <w:t>IsInsideField</w:t>
-      </w:r>
-      <w:proofErr w:type="spellEnd"/>
-      <w:r>
-        <w:t xml:space="preserve">(field, </w:t>
-      </w:r>
-      <w:proofErr w:type="spellStart"/>
-      <w:r>
-        <w:t>mine.X</w:t>
-      </w:r>
-      <w:proofErr w:type="spellEnd"/>
-      <w:r>
-        <w:t xml:space="preserve"> + 2, </w:t>
-      </w:r>
-      <w:proofErr w:type="spellStart"/>
-      <w:r>
-        <w:t>mine.Y</w:t>
-      </w:r>
-      <w:proofErr w:type="spellEnd"/>
-      <w:r>
-        <w:t>))</w:t>
+        <w:t xml:space="preserve">            if (IsInsideField(field, mine.X + 2, mine.Y))</w:t>
       </w:r>
     </w:p>
     <w:p>
@@ -2165,36 +1105,7 @@
         <w:ind w:left="360"/>
       </w:pPr>
       <w:r>
-        <w:t xml:space="preserve">                </w:t>
-      </w:r>
-      <w:proofErr w:type="gramStart"/>
-      <w:r>
-        <w:t>field[</w:t>
-      </w:r>
-      <w:proofErr w:type="spellStart"/>
-      <w:proofErr w:type="gramEnd"/>
-      <w:r>
-        <w:t>mine.X</w:t>
-      </w:r>
-      <w:proofErr w:type="spellEnd"/>
-      <w:r>
-        <w:t xml:space="preserve"> + 2, </w:t>
-      </w:r>
-      <w:proofErr w:type="spellStart"/>
-      <w:r>
-        <w:t>mine.Y</w:t>
-      </w:r>
-      <w:proofErr w:type="spellEnd"/>
-      <w:r>
-        <w:t xml:space="preserve">] = </w:t>
-      </w:r>
-      <w:proofErr w:type="spellStart"/>
-      <w:r>
-        <w:t>DetonatedCell</w:t>
-      </w:r>
-      <w:proofErr w:type="spellEnd"/>
-      <w:r>
-        <w:t>;</w:t>
+        <w:t xml:space="preserve">                field[mine.X + 2, mine.Y] = DetonatedCell;</w:t>
       </w:r>
     </w:p>
     <w:p>
@@ -2218,39 +1129,7 @@
         <w:ind w:left="360"/>
       </w:pPr>
       <w:r>
-        <w:t xml:space="preserve">            </w:t>
-      </w:r>
-      <w:proofErr w:type="gramStart"/>
-      <w:r>
-        <w:t>if</w:t>
-      </w:r>
-      <w:proofErr w:type="gramEnd"/>
-      <w:r>
-        <w:t xml:space="preserve"> (</w:t>
-      </w:r>
-      <w:proofErr w:type="spellStart"/>
-      <w:r>
-        <w:t>IsInsideField</w:t>
-      </w:r>
-      <w:proofErr w:type="spellEnd"/>
-      <w:r>
-        <w:t xml:space="preserve">(field, </w:t>
-      </w:r>
-      <w:proofErr w:type="spellStart"/>
-      <w:r>
-        <w:t>mine.X</w:t>
-      </w:r>
-      <w:proofErr w:type="spellEnd"/>
-      <w:r>
-        <w:t xml:space="preserve">, </w:t>
-      </w:r>
-      <w:proofErr w:type="spellStart"/>
-      <w:r>
-        <w:t>mine.Y</w:t>
-      </w:r>
-      <w:proofErr w:type="spellEnd"/>
-      <w:r>
-        <w:t xml:space="preserve"> + 2))</w:t>
+        <w:t xml:space="preserve">            if (IsInsideField(field, mine.X, mine.Y + 2))</w:t>
       </w:r>
     </w:p>
     <w:p>
@@ -2268,36 +1147,7 @@
         <w:ind w:left="360"/>
       </w:pPr>
       <w:r>
-        <w:t xml:space="preserve">                </w:t>
-      </w:r>
-      <w:proofErr w:type="gramStart"/>
-      <w:r>
-        <w:t>field[</w:t>
-      </w:r>
-      <w:proofErr w:type="spellStart"/>
-      <w:proofErr w:type="gramEnd"/>
-      <w:r>
-        <w:t>mine.X</w:t>
-      </w:r>
-      <w:proofErr w:type="spellEnd"/>
-      <w:r>
-        <w:t xml:space="preserve">, </w:t>
-      </w:r>
-      <w:proofErr w:type="spellStart"/>
-      <w:r>
-        <w:t>mine.Y</w:t>
-      </w:r>
-      <w:proofErr w:type="spellEnd"/>
-      <w:r>
-        <w:t xml:space="preserve"> + 2] = </w:t>
-      </w:r>
-      <w:proofErr w:type="spellStart"/>
-      <w:r>
-        <w:t>DetonatedCell</w:t>
-      </w:r>
-      <w:proofErr w:type="spellEnd"/>
-      <w:r>
-        <w:t>;</w:t>
+        <w:t xml:space="preserve">                field[mine.X, mine.Y + 2] = DetonatedCell;</w:t>
       </w:r>
     </w:p>
     <w:p>
@@ -2321,39 +1171,7 @@
         <w:ind w:left="360"/>
       </w:pPr>
       <w:r>
-        <w:t xml:space="preserve">            </w:t>
-      </w:r>
-      <w:proofErr w:type="gramStart"/>
-      <w:r>
-        <w:t>if</w:t>
-      </w:r>
-      <w:proofErr w:type="gramEnd"/>
-      <w:r>
-        <w:t xml:space="preserve"> (</w:t>
-      </w:r>
-      <w:proofErr w:type="spellStart"/>
-      <w:r>
-        <w:t>IsInsideField</w:t>
-      </w:r>
-      <w:proofErr w:type="spellEnd"/>
-      <w:r>
-        <w:t xml:space="preserve">(field, </w:t>
-      </w:r>
-      <w:proofErr w:type="spellStart"/>
-      <w:r>
-        <w:t>mine.X</w:t>
-      </w:r>
-      <w:proofErr w:type="spellEnd"/>
-      <w:r>
-        <w:t xml:space="preserve"> - 2, </w:t>
-      </w:r>
-      <w:proofErr w:type="spellStart"/>
-      <w:r>
-        <w:t>mine.Y</w:t>
-      </w:r>
-      <w:proofErr w:type="spellEnd"/>
-      <w:r>
-        <w:t>))</w:t>
+        <w:t xml:space="preserve">            if (IsInsideField(field, mine.X - 2, mine.Y))</w:t>
       </w:r>
     </w:p>
     <w:p>
@@ -2371,36 +1189,7 @@
         <w:ind w:left="360"/>
       </w:pPr>
       <w:r>
-        <w:t xml:space="preserve">                </w:t>
-      </w:r>
-      <w:proofErr w:type="gramStart"/>
-      <w:r>
-        <w:t>field[</w:t>
-      </w:r>
-      <w:proofErr w:type="spellStart"/>
-      <w:proofErr w:type="gramEnd"/>
-      <w:r>
-        <w:t>mine.X</w:t>
-      </w:r>
-      <w:proofErr w:type="spellEnd"/>
-      <w:r>
-        <w:t xml:space="preserve"> - 2, </w:t>
-      </w:r>
-      <w:proofErr w:type="spellStart"/>
-      <w:r>
-        <w:t>mine.Y</w:t>
-      </w:r>
-      <w:proofErr w:type="spellEnd"/>
-      <w:r>
-        <w:t xml:space="preserve">] = </w:t>
-      </w:r>
-      <w:proofErr w:type="spellStart"/>
-      <w:r>
-        <w:t>DetonatedCell</w:t>
-      </w:r>
-      <w:proofErr w:type="spellEnd"/>
-      <w:r>
-        <w:t>;</w:t>
+        <w:t xml:space="preserve">                field[mine.X - 2, mine.Y] = DetonatedCell;</w:t>
       </w:r>
     </w:p>
     <w:p>
@@ -2430,11 +1219,9 @@
       <w:r>
         <w:t xml:space="preserve">Changed in </w:t>
       </w:r>
-      <w:proofErr w:type="spellStart"/>
       <w:r>
         <w:t>ExplosionFour</w:t>
       </w:r>
-      <w:proofErr w:type="spellEnd"/>
       <w:r>
         <w:t>() method:</w:t>
       </w:r>
@@ -2445,23 +1232,7 @@
         <w:ind w:left="684"/>
       </w:pPr>
       <w:r>
-        <w:t xml:space="preserve">   </w:t>
-      </w:r>
-      <w:proofErr w:type="gramStart"/>
-      <w:r>
-        <w:t>if</w:t>
-      </w:r>
-      <w:proofErr w:type="gramEnd"/>
-      <w:r>
-        <w:t xml:space="preserve"> (</w:t>
-      </w:r>
-      <w:proofErr w:type="spellStart"/>
-      <w:r>
-        <w:t>isInUpperLeftCorner</w:t>
-      </w:r>
-      <w:proofErr w:type="spellEnd"/>
-      <w:r>
-        <w:t>) continue;</w:t>
+        <w:t xml:space="preserve">   if (isInUpperLeftCorner) continue;</w:t>
       </w:r>
     </w:p>
     <w:p>
@@ -2470,23 +1241,7 @@
         <w:ind w:left="-348"/>
       </w:pPr>
       <w:r>
-        <w:t xml:space="preserve">                    </w:t>
-      </w:r>
-      <w:proofErr w:type="gramStart"/>
-      <w:r>
-        <w:t>if</w:t>
-      </w:r>
-      <w:proofErr w:type="gramEnd"/>
-      <w:r>
-        <w:t xml:space="preserve"> (</w:t>
-      </w:r>
-      <w:proofErr w:type="spellStart"/>
-      <w:r>
-        <w:t>isInBottomLeftCorner</w:t>
-      </w:r>
-      <w:proofErr w:type="spellEnd"/>
-      <w:r>
-        <w:t>) continue;</w:t>
+        <w:t xml:space="preserve">                    if (isInBottomLeftCorner) continue;</w:t>
       </w:r>
     </w:p>
     <w:p>
@@ -2495,23 +1250,7 @@
         <w:ind w:left="-348"/>
       </w:pPr>
       <w:r>
-        <w:t xml:space="preserve">                    </w:t>
-      </w:r>
-      <w:proofErr w:type="gramStart"/>
-      <w:r>
-        <w:t>if</w:t>
-      </w:r>
-      <w:proofErr w:type="gramEnd"/>
-      <w:r>
-        <w:t xml:space="preserve"> (</w:t>
-      </w:r>
-      <w:proofErr w:type="spellStart"/>
-      <w:r>
-        <w:t>isInUpperRightCorner</w:t>
-      </w:r>
-      <w:proofErr w:type="spellEnd"/>
-      <w:r>
-        <w:t>) continue;</w:t>
+        <w:t xml:space="preserve">                    if (isInUpperRightCorner) continue;</w:t>
       </w:r>
     </w:p>
     <w:p>
@@ -2520,23 +1259,7 @@
         <w:ind w:left="0"/>
       </w:pPr>
       <w:r>
-        <w:t xml:space="preserve">                    </w:t>
-      </w:r>
-      <w:proofErr w:type="gramStart"/>
-      <w:r>
-        <w:t>if</w:t>
-      </w:r>
-      <w:proofErr w:type="gramEnd"/>
-      <w:r>
-        <w:t xml:space="preserve"> (</w:t>
-      </w:r>
-      <w:proofErr w:type="spellStart"/>
-      <w:r>
-        <w:t>isInBottomRightCorner</w:t>
-      </w:r>
-      <w:proofErr w:type="spellEnd"/>
-      <w:r>
-        <w:t>) continue;</w:t>
+        <w:t xml:space="preserve">                    if (isInBottomRightCorner) continue;</w:t>
       </w:r>
     </w:p>
     <w:p>
@@ -2544,11 +1267,9 @@
         <w:pStyle w:val="ListParagraph"/>
         <w:ind w:left="0"/>
       </w:pPr>
-      <w:proofErr w:type="gramStart"/>
       <w:r>
         <w:t>into</w:t>
       </w:r>
-      <w:proofErr w:type="gramEnd"/>
     </w:p>
     <w:p>
       <w:pPr>
@@ -2561,45 +1282,8 @@
         <w:pStyle w:val="ListParagraph"/>
         <w:ind w:left="-348" w:firstLine="1056"/>
       </w:pPr>
-      <w:proofErr w:type="gramStart"/>
-      <w:r>
-        <w:t>if</w:t>
-      </w:r>
-      <w:proofErr w:type="gramEnd"/>
-      <w:r>
-        <w:t xml:space="preserve"> (</w:t>
-      </w:r>
-      <w:proofErr w:type="spellStart"/>
-      <w:r>
-        <w:t>isInUpperLeftCorner</w:t>
-      </w:r>
-      <w:proofErr w:type="spellEnd"/>
-      <w:r>
-        <w:t xml:space="preserve"> || </w:t>
-      </w:r>
-      <w:proofErr w:type="spellStart"/>
-      <w:r>
-        <w:t>isInBottomLeftCorner</w:t>
-      </w:r>
-      <w:proofErr w:type="spellEnd"/>
-      <w:r>
-        <w:t xml:space="preserve"> || </w:t>
-      </w:r>
-      <w:proofErr w:type="spellStart"/>
-      <w:r>
-        <w:t>isInUpperRightCorner</w:t>
-      </w:r>
-      <w:proofErr w:type="spellEnd"/>
-      <w:r>
-        <w:t xml:space="preserve"> || </w:t>
-      </w:r>
-      <w:proofErr w:type="spellStart"/>
-      <w:r>
-        <w:t>isInBottomRightCorner</w:t>
-      </w:r>
-      <w:proofErr w:type="spellEnd"/>
-      <w:r>
-        <w:t>)</w:t>
+      <w:r>
+        <w:t>if (isInUpperLeftCorner || isInBottomLeftCorner || isInUpperRightCorner || isInBottomRightCorner)</w:t>
       </w:r>
     </w:p>
     <w:p>
@@ -2617,15 +1301,7 @@
         <w:ind w:left="-348"/>
       </w:pPr>
       <w:r>
-        <w:t xml:space="preserve">                        </w:t>
-      </w:r>
-      <w:proofErr w:type="gramStart"/>
-      <w:r>
-        <w:t>continue</w:t>
-      </w:r>
-      <w:proofErr w:type="gramEnd"/>
-      <w:r>
-        <w:t>;</w:t>
+        <w:t xml:space="preserve">                        continue;</w:t>
       </w:r>
     </w:p>
     <w:p>
@@ -2635,6 +1311,75 @@
       </w:pPr>
       <w:r>
         <w:t xml:space="preserve">                    }</w:t>
+      </w:r>
+    </w:p>
+    <w:p>
+      <w:pPr>
+        <w:pStyle w:val="ListParagraph"/>
+        <w:ind w:left="-348"/>
+      </w:pPr>
+    </w:p>
+    <w:p>
+      <w:pPr>
+        <w:pStyle w:val="ListParagraph"/>
+        <w:numPr>
+          <w:ilvl w:val="0"/>
+          <w:numId w:val="6"/>
+        </w:numPr>
+      </w:pPr>
+      <w:r>
+        <w:t>Moved all using directives inside the namespaces</w:t>
+      </w:r>
+      <w:r>
+        <w:t>. Removed unnecessary using directives.</w:t>
+      </w:r>
+    </w:p>
+    <w:p>
+      <w:pPr>
+        <w:pStyle w:val="ListParagraph"/>
+        <w:numPr>
+          <w:ilvl w:val="0"/>
+          <w:numId w:val="6"/>
+        </w:numPr>
+      </w:pPr>
+      <w:r>
+        <w:t>Removed unnecessary comments in Mine and Program classes.</w:t>
+      </w:r>
+    </w:p>
+    <w:p>
+      <w:pPr>
+        <w:pStyle w:val="ListParagraph"/>
+        <w:numPr>
+          <w:ilvl w:val="0"/>
+          <w:numId w:val="6"/>
+        </w:numPr>
+      </w:pPr>
+      <w:r>
+        <w:t xml:space="preserve">Added “this.” </w:t>
+      </w:r>
+      <w:r>
+        <w:t>b</w:t>
+      </w:r>
+      <w:r>
+        <w:t xml:space="preserve">efore members of the same classes. </w:t>
+      </w:r>
+    </w:p>
+    <w:p>
+      <w:pPr>
+        <w:pStyle w:val="ListParagraph"/>
+        <w:numPr>
+          <w:ilvl w:val="0"/>
+          <w:numId w:val="6"/>
+        </w:numPr>
+      </w:pPr>
+      <w:r>
+        <w:t xml:space="preserve">Removed unnecessary curly brackets in </w:t>
+      </w:r>
+      <w:r>
+        <w:t>Explode</w:t>
+      </w:r>
+      <w:r>
+        <w:t>() method.</w:t>
       </w:r>
     </w:p>
     <w:p>
@@ -2674,11 +1419,9 @@
       <w:r>
         <w:t xml:space="preserve"> in </w:t>
       </w:r>
-      <w:proofErr w:type="spellStart"/>
       <w:r>
         <w:t>IsInsideField</w:t>
       </w:r>
-      <w:proofErr w:type="spellEnd"/>
       <w:r>
         <w:t>() method</w:t>
       </w:r>
@@ -2712,11 +1455,9 @@
       <w:r>
         <w:t xml:space="preserve">in </w:t>
       </w:r>
-      <w:proofErr w:type="spellStart"/>
       <w:r>
         <w:t>IsInsideField</w:t>
       </w:r>
-      <w:proofErr w:type="spellEnd"/>
       <w:r>
         <w:t>() method</w:t>
       </w:r>
@@ -2729,19 +1470,12 @@
           <w:numId w:val="4"/>
         </w:numPr>
       </w:pPr>
-      <w:proofErr w:type="spellStart"/>
-      <w:r>
-        <w:t>i</w:t>
-      </w:r>
-      <w:proofErr w:type="spellEnd"/>
-      <w:r>
-        <w:t xml:space="preserve"> to row and j to col in </w:t>
-      </w:r>
-      <w:proofErr w:type="spellStart"/>
+      <w:r>
+        <w:t xml:space="preserve">i to row and j to col in </w:t>
+      </w:r>
       <w:r>
         <w:t>ExplosionTwo</w:t>
       </w:r>
-      <w:proofErr w:type="spellEnd"/>
       <w:r>
         <w:t>() method</w:t>
       </w:r>
@@ -2754,19 +1488,12 @@
           <w:numId w:val="4"/>
         </w:numPr>
       </w:pPr>
-      <w:proofErr w:type="spellStart"/>
-      <w:r>
-        <w:t>i</w:t>
-      </w:r>
-      <w:proofErr w:type="spellEnd"/>
-      <w:r>
-        <w:t xml:space="preserve"> to row and j to col in </w:t>
-      </w:r>
-      <w:proofErr w:type="spellStart"/>
+      <w:r>
+        <w:t xml:space="preserve">i to row and j to col in </w:t>
+      </w:r>
       <w:r>
         <w:t>ExplosionFour</w:t>
       </w:r>
-      <w:proofErr w:type="spellEnd"/>
       <w:r>
         <w:t>() method</w:t>
       </w:r>
@@ -2782,22 +1509,15 @@
       <w:r>
         <w:t xml:space="preserve">UR to </w:t>
       </w:r>
-      <w:proofErr w:type="spellStart"/>
-      <w:r>
-        <w:t>isInUpperLeftCorner</w:t>
-      </w:r>
-      <w:proofErr w:type="spellEnd"/>
-      <w:r>
-        <w:t xml:space="preserve"> </w:t>
+      <w:r>
+        <w:t xml:space="preserve">isInUpperLeftCorner </w:t>
       </w:r>
       <w:r>
         <w:t xml:space="preserve">in </w:t>
       </w:r>
-      <w:proofErr w:type="spellStart"/>
       <w:r>
         <w:t>ExplosionFour</w:t>
       </w:r>
-      <w:proofErr w:type="spellEnd"/>
       <w:r>
         <w:t>() method</w:t>
       </w:r>
@@ -2813,19 +1533,15 @@
       <w:r>
         <w:t xml:space="preserve">UL to </w:t>
       </w:r>
-      <w:proofErr w:type="spellStart"/>
       <w:r>
         <w:t>isInBottomLeftCorner</w:t>
       </w:r>
-      <w:proofErr w:type="spellEnd"/>
       <w:r>
         <w:t xml:space="preserve"> in </w:t>
       </w:r>
-      <w:proofErr w:type="spellStart"/>
       <w:r>
         <w:t>ExplosionFour</w:t>
       </w:r>
-      <w:proofErr w:type="spellEnd"/>
       <w:r>
         <w:t>() method</w:t>
       </w:r>
@@ -2844,19 +1560,15 @@
       <w:r>
         <w:t xml:space="preserve"> to </w:t>
       </w:r>
-      <w:proofErr w:type="spellStart"/>
       <w:r>
         <w:t>isInUpperRightCorner</w:t>
       </w:r>
-      <w:proofErr w:type="spellEnd"/>
       <w:r>
         <w:t xml:space="preserve"> in </w:t>
       </w:r>
-      <w:proofErr w:type="spellStart"/>
       <w:r>
         <w:t>ExplosionFour</w:t>
       </w:r>
-      <w:proofErr w:type="spellEnd"/>
       <w:r>
         <w:t>() method</w:t>
       </w:r>
@@ -2872,19 +1584,15 @@
       <w:r>
         <w:t xml:space="preserve">DL to </w:t>
       </w:r>
-      <w:proofErr w:type="spellStart"/>
       <w:r>
         <w:t>isInBottomRightCorner</w:t>
       </w:r>
-      <w:proofErr w:type="spellEnd"/>
       <w:r>
         <w:t xml:space="preserve"> in </w:t>
       </w:r>
-      <w:proofErr w:type="spellStart"/>
       <w:r>
         <w:t>ExplosionFour</w:t>
       </w:r>
-      <w:proofErr w:type="spellEnd"/>
       <w:r>
         <w:t>() method</w:t>
       </w:r>
@@ -2897,24 +1605,14 @@
           <w:numId w:val="4"/>
         </w:numPr>
       </w:pPr>
-      <w:proofErr w:type="spellStart"/>
-      <w:r>
-        <w:t>i</w:t>
-      </w:r>
-      <w:proofErr w:type="spellEnd"/>
-      <w:r>
-        <w:t xml:space="preserve"> to row and j to col in </w:t>
-      </w:r>
-      <w:proofErr w:type="spellStart"/>
+      <w:r>
+        <w:t xml:space="preserve">i to row and j to col in </w:t>
+      </w:r>
       <w:r>
         <w:t>Explosion</w:t>
       </w:r>
       <w:r>
-        <w:t>Five</w:t>
-      </w:r>
-      <w:proofErr w:type="spellEnd"/>
-      <w:r>
-        <w:t>() method</w:t>
+        <w:t>Five() method</w:t>
       </w:r>
     </w:p>
     <w:p>
@@ -2925,6 +1623,26 @@
           <w:numId w:val="4"/>
         </w:numPr>
       </w:pPr>
+      <w:r>
+        <w:t xml:space="preserve">rand to random in </w:t>
+      </w:r>
+      <w:r>
+        <w:t>GameField</w:t>
+      </w:r>
+      <w:r>
+        <w:t xml:space="preserve"> class</w:t>
+      </w:r>
+      <w:bookmarkStart w:id="0" w:name="_GoBack"/>
+      <w:bookmarkEnd w:id="0"/>
+    </w:p>
+    <w:p>
+      <w:pPr>
+        <w:pStyle w:val="ListParagraph"/>
+        <w:numPr>
+          <w:ilvl w:val="0"/>
+          <w:numId w:val="4"/>
+        </w:numPr>
+      </w:pPr>
     </w:p>
     <w:p>
       <w:pPr>
@@ -3078,6 +1796,7 @@
           <w:noProof/>
           <w:lang w:val="bg-BG"/>
         </w:rPr>
+        <w:lastRenderedPageBreak/>
         <w:t>Explo</w:t>
       </w:r>
       <w:r>
@@ -3131,8 +1850,6 @@
           <w:noProof/>
         </w:rPr>
       </w:pPr>
-      <w:bookmarkStart w:id="0" w:name="_GoBack"/>
-      <w:bookmarkEnd w:id="0"/>
     </w:p>
     <w:p>
       <w:pPr>
@@ -3145,7 +1862,6 @@
       <w:r>
         <w:t xml:space="preserve">Extracted Explosion class again, moved method </w:t>
       </w:r>
-      <w:proofErr w:type="gramStart"/>
       <w:r>
         <w:rPr>
           <w:lang w:val="bg-BG"/>
@@ -3153,46 +1869,10 @@
         <w:t>IsInsideField</w:t>
       </w:r>
       <w:r>
-        <w:t>(</w:t>
-      </w:r>
-      <w:proofErr w:type="gramEnd"/>
-      <w:r>
-        <w:t>)</w:t>
-      </w:r>
-      <w:r>
-        <w:t xml:space="preserve"> from </w:t>
-      </w:r>
-      <w:proofErr w:type="spellStart"/>
-      <w:r>
-        <w:t>GameServices</w:t>
-      </w:r>
-      <w:proofErr w:type="spellEnd"/>
-      <w:r>
-        <w:t xml:space="preserve"> to Explosion, moved </w:t>
-      </w:r>
-      <w:proofErr w:type="spellStart"/>
-      <w:r>
-        <w:t>const</w:t>
-      </w:r>
-      <w:proofErr w:type="spellEnd"/>
-      <w:r>
-        <w:t xml:space="preserve"> </w:t>
-      </w:r>
-      <w:proofErr w:type="spellStart"/>
-      <w:r>
-        <w:t>DetonatedCell</w:t>
-      </w:r>
-      <w:proofErr w:type="spellEnd"/>
-      <w:r>
-        <w:t xml:space="preserve"> from </w:t>
-      </w:r>
-      <w:proofErr w:type="spellStart"/>
-      <w:r>
-        <w:t>GameServices</w:t>
-      </w:r>
-      <w:proofErr w:type="spellEnd"/>
-      <w:r>
-        <w:t xml:space="preserve"> to Explosion.</w:t>
+        <w:t>()</w:t>
+      </w:r>
+      <w:r>
+        <w:t xml:space="preserve"> from GameServices to Explosion, moved const DetonatedCell from GameServices to Explosion.</w:t>
       </w:r>
     </w:p>
     <w:p/>
@@ -4091,7 +2771,7 @@
   <w:abstractNum w:abstractNumId="8">
     <w:nsid w:val="61C220A4"/>
     <w:multiLevelType w:val="hybridMultilevel"/>
-    <w:tmpl w:val="577A7CDA"/>
+    <w:tmpl w:val="E4D08212"/>
     <w:lvl w:ilvl="0" w:tplc="04020001">
       <w:start w:val="1"/>
       <w:numFmt w:val="bullet"/>
@@ -5015,7 +3695,7 @@
 </file>
 
 <file path=customXml/itemProps1.xml><?xml version="1.0" encoding="utf-8"?>
-<ds:datastoreItem xmlns:ds="http://schemas.openxmlformats.org/officeDocument/2006/customXml" ds:itemID="{5CF5ABA2-AC6D-4F8E-812E-8B98CC289162}">
+<ds:datastoreItem xmlns:ds="http://schemas.openxmlformats.org/officeDocument/2006/customXml" ds:itemID="{A7566B1E-3FBA-439C-9F12-46EEE3CCA0FC}">
   <ds:schemaRefs>
     <ds:schemaRef ds:uri="http://schemas.openxmlformats.org/officeDocument/2006/bibliography"/>
   </ds:schemaRefs>

</xml_diff>

<commit_message>
Deleted 2 old files
Deleted bf.csproj and bItka.v11.suo
</commit_message>
<xml_diff>
--- a/BattleField 5/AtanasDocumentation.docx
+++ b/BattleField 5/AtanasDocumentation.docx
@@ -67,6 +67,29 @@
     </w:p>
     <w:p>
       <w:pPr>
+        <w:pStyle w:val="ListParagraph"/>
+        <w:numPr>
+          <w:ilvl w:val="0"/>
+          <w:numId w:val="8"/>
+        </w:numPr>
+      </w:pPr>
+      <w:r>
+        <w:t xml:space="preserve">Deleted old files: </w:t>
+      </w:r>
+      <w:r>
+        <w:t xml:space="preserve">bf.csproj </w:t>
+      </w:r>
+      <w:r>
+        <w:t>and</w:t>
+      </w:r>
+      <w:bookmarkStart w:id="0" w:name="_GoBack"/>
+      <w:bookmarkEnd w:id="0"/>
+      <w:r>
+        <w:t xml:space="preserve"> bItka.v11.suo</w:t>
+      </w:r>
+    </w:p>
+    <w:p>
+      <w:pPr>
         <w:numPr>
           <w:ilvl w:val="0"/>
           <w:numId w:val="1"/>
@@ -596,6 +619,7 @@
         <w:ind w:left="360"/>
       </w:pPr>
       <w:r>
+        <w:lastRenderedPageBreak/>
         <w:t xml:space="preserve">                field[DLcorner.X, DLcorner.Y] = DetonatedCell;</w:t>
       </w:r>
     </w:p>
@@ -605,7 +629,6 @@
         <w:ind w:left="360"/>
       </w:pPr>
       <w:r>
-        <w:lastRenderedPageBreak/>
         <w:t xml:space="preserve">            }</w:t>
       </w:r>
     </w:p>
@@ -1053,6 +1076,7 @@
         <w:ind w:left="360"/>
       </w:pPr>
       <w:r>
+        <w:lastRenderedPageBreak/>
         <w:t xml:space="preserve">            {</w:t>
       </w:r>
     </w:p>
@@ -1062,7 +1086,6 @@
         <w:ind w:left="360"/>
       </w:pPr>
       <w:r>
-        <w:lastRenderedPageBreak/>
         <w:t xml:space="preserve">                field[mine.X, mine.Y - 2] = DetonatedCell;</w:t>
       </w:r>
     </w:p>
@@ -1624,7 +1647,16 @@
         </w:numPr>
       </w:pPr>
       <w:r>
-        <w:t xml:space="preserve">rand to random in </w:t>
+        <w:t xml:space="preserve">rand to </w:t>
+      </w:r>
+      <w:r>
+        <w:t>RandomNumber</w:t>
+      </w:r>
+      <w:r>
+        <w:t xml:space="preserve"> </w:t>
+      </w:r>
+      <w:r>
+        <w:t xml:space="preserve">in </w:t>
       </w:r>
       <w:r>
         <w:t>GameField</w:t>
@@ -1632,8 +1664,6 @@
       <w:r>
         <w:t xml:space="preserve"> class</w:t>
       </w:r>
-      <w:bookmarkStart w:id="0" w:name="_GoBack"/>
-      <w:bookmarkEnd w:id="0"/>
     </w:p>
     <w:p>
       <w:pPr>
@@ -1771,6 +1801,7 @@
           <w:noProof/>
           <w:lang w:val="bg-BG"/>
         </w:rPr>
+        <w:lastRenderedPageBreak/>
         <w:t>Explo</w:t>
       </w:r>
       <w:r>
@@ -1796,7 +1827,6 @@
           <w:noProof/>
           <w:lang w:val="bg-BG"/>
         </w:rPr>
-        <w:lastRenderedPageBreak/>
         <w:t>Explo</w:t>
       </w:r>
       <w:r>
@@ -3695,7 +3725,7 @@
 </file>
 
 <file path=customXml/itemProps1.xml><?xml version="1.0" encoding="utf-8"?>
-<ds:datastoreItem xmlns:ds="http://schemas.openxmlformats.org/officeDocument/2006/customXml" ds:itemID="{A7566B1E-3FBA-439C-9F12-46EEE3CCA0FC}">
+<ds:datastoreItem xmlns:ds="http://schemas.openxmlformats.org/officeDocument/2006/customXml" ds:itemID="{C0FD5992-3EF4-4BD1-89F7-4B71CA92479B}">
   <ds:schemaRefs>
     <ds:schemaRef ds:uri="http://schemas.openxmlformats.org/officeDocument/2006/bibliography"/>
   </ds:schemaRefs>

</xml_diff>

<commit_message>
Added the InvalidMineCoordinatesException into Mine class
Added the InvalidMineCoordinatesException into Mine class
</commit_message>
<xml_diff>
--- a/BattleField 5/AtanasDocumentation.docx
+++ b/BattleField 5/AtanasDocumentation.docx
@@ -55,15 +55,19 @@
       <w:r>
         <w:t xml:space="preserve">Added Unit test project </w:t>
       </w:r>
+      <w:proofErr w:type="spellStart"/>
       <w:r>
         <w:t>BattleField.Tests</w:t>
       </w:r>
+      <w:proofErr w:type="spellEnd"/>
       <w:r>
         <w:t xml:space="preserve"> and method in it </w:t>
       </w:r>
+      <w:proofErr w:type="spellStart"/>
       <w:r>
         <w:t>Explosion.Tests</w:t>
       </w:r>
+      <w:proofErr w:type="spellEnd"/>
     </w:p>
     <w:p>
       <w:pPr>
@@ -76,17 +80,40 @@
       <w:r>
         <w:t xml:space="preserve">Deleted old files: </w:t>
       </w:r>
-      <w:r>
-        <w:t xml:space="preserve">bf.csproj </w:t>
+      <w:proofErr w:type="spellStart"/>
+      <w:r>
+        <w:t>bf.csproj</w:t>
+      </w:r>
+      <w:proofErr w:type="spellEnd"/>
+      <w:r>
+        <w:t xml:space="preserve"> </w:t>
       </w:r>
       <w:r>
         <w:t>and</w:t>
       </w:r>
-      <w:bookmarkStart w:id="0" w:name="_GoBack"/>
-      <w:bookmarkEnd w:id="0"/>
       <w:r>
         <w:t xml:space="preserve"> bItka.v11.suo</w:t>
       </w:r>
+    </w:p>
+    <w:p>
+      <w:pPr>
+        <w:pStyle w:val="ListParagraph"/>
+        <w:numPr>
+          <w:ilvl w:val="0"/>
+          <w:numId w:val="8"/>
+        </w:numPr>
+      </w:pPr>
+      <w:r>
+        <w:t xml:space="preserve">Added </w:t>
+      </w:r>
+      <w:proofErr w:type="spellStart"/>
+      <w:r>
+        <w:t>MineTests</w:t>
+      </w:r>
+      <w:r>
+        <w:t>.cs</w:t>
+      </w:r>
+      <w:proofErr w:type="spellEnd"/>
     </w:p>
     <w:p>
       <w:pPr>
@@ -253,8 +280,13 @@
         <w:pStyle w:val="ListParagraph"/>
         <w:ind w:left="348"/>
       </w:pPr>
-      <w:r>
-        <w:t>into:</w:t>
+      <w:proofErr w:type="gramStart"/>
+      <w:r>
+        <w:t>into</w:t>
+      </w:r>
+      <w:proofErr w:type="gramEnd"/>
+      <w:r>
+        <w:t>:</w:t>
       </w:r>
     </w:p>
     <w:p>
@@ -396,8 +428,13 @@
         <w:ind w:left="360"/>
       </w:pPr>
       <w:r>
-        <w:t>Removed in ExplosionOne</w:t>
-      </w:r>
+        <w:t xml:space="preserve">Removed in </w:t>
+      </w:r>
+      <w:proofErr w:type="spellStart"/>
+      <w:r>
+        <w:t>ExplosionOne</w:t>
+      </w:r>
+      <w:proofErr w:type="spellEnd"/>
       <w:r>
         <w:t>()</w:t>
       </w:r>
@@ -411,7 +448,36 @@
         <w:ind w:left="684"/>
       </w:pPr>
       <w:r>
-        <w:t>Mine URcorner = new Mine(mine.X - 1, mine.Y - 1);</w:t>
+        <w:t xml:space="preserve">Mine </w:t>
+      </w:r>
+      <w:proofErr w:type="spellStart"/>
+      <w:r>
+        <w:t>URcorner</w:t>
+      </w:r>
+      <w:proofErr w:type="spellEnd"/>
+      <w:r>
+        <w:t xml:space="preserve"> = new </w:t>
+      </w:r>
+      <w:proofErr w:type="gramStart"/>
+      <w:r>
+        <w:t>Mine(</w:t>
+      </w:r>
+      <w:proofErr w:type="spellStart"/>
+      <w:proofErr w:type="gramEnd"/>
+      <w:r>
+        <w:t>mine.X</w:t>
+      </w:r>
+      <w:proofErr w:type="spellEnd"/>
+      <w:r>
+        <w:t xml:space="preserve"> - 1, </w:t>
+      </w:r>
+      <w:proofErr w:type="spellStart"/>
+      <w:r>
+        <w:t>mine.Y</w:t>
+      </w:r>
+      <w:proofErr w:type="spellEnd"/>
+      <w:r>
+        <w:t xml:space="preserve"> - 1);</w:t>
       </w:r>
     </w:p>
     <w:p>
@@ -420,7 +486,36 @@
         <w:ind w:left="684"/>
       </w:pPr>
       <w:r>
-        <w:t>Mine ULcorner = new Mine(mine.X - 1, mine.Y + 1);</w:t>
+        <w:t xml:space="preserve">Mine </w:t>
+      </w:r>
+      <w:proofErr w:type="spellStart"/>
+      <w:r>
+        <w:t>ULcorner</w:t>
+      </w:r>
+      <w:proofErr w:type="spellEnd"/>
+      <w:r>
+        <w:t xml:space="preserve"> = new </w:t>
+      </w:r>
+      <w:proofErr w:type="gramStart"/>
+      <w:r>
+        <w:t>Mine(</w:t>
+      </w:r>
+      <w:proofErr w:type="spellStart"/>
+      <w:proofErr w:type="gramEnd"/>
+      <w:r>
+        <w:t>mine.X</w:t>
+      </w:r>
+      <w:proofErr w:type="spellEnd"/>
+      <w:r>
+        <w:t xml:space="preserve"> - 1, </w:t>
+      </w:r>
+      <w:proofErr w:type="spellStart"/>
+      <w:r>
+        <w:t>mine.Y</w:t>
+      </w:r>
+      <w:proofErr w:type="spellEnd"/>
+      <w:r>
+        <w:t xml:space="preserve"> + 1);</w:t>
       </w:r>
     </w:p>
     <w:p>
@@ -429,7 +524,36 @@
         <w:ind w:left="684"/>
       </w:pPr>
       <w:r>
-        <w:t>Mine DRcorner = new Mine(mine.X + 1, mine.Y - 1);</w:t>
+        <w:t xml:space="preserve">Mine </w:t>
+      </w:r>
+      <w:proofErr w:type="spellStart"/>
+      <w:r>
+        <w:t>DRcorner</w:t>
+      </w:r>
+      <w:proofErr w:type="spellEnd"/>
+      <w:r>
+        <w:t xml:space="preserve"> = new </w:t>
+      </w:r>
+      <w:proofErr w:type="gramStart"/>
+      <w:r>
+        <w:t>Mine(</w:t>
+      </w:r>
+      <w:proofErr w:type="spellStart"/>
+      <w:proofErr w:type="gramEnd"/>
+      <w:r>
+        <w:t>mine.X</w:t>
+      </w:r>
+      <w:proofErr w:type="spellEnd"/>
+      <w:r>
+        <w:t xml:space="preserve"> + 1, </w:t>
+      </w:r>
+      <w:proofErr w:type="spellStart"/>
+      <w:r>
+        <w:t>mine.Y</w:t>
+      </w:r>
+      <w:proofErr w:type="spellEnd"/>
+      <w:r>
+        <w:t xml:space="preserve"> - 1);</w:t>
       </w:r>
     </w:p>
     <w:p>
@@ -438,7 +562,36 @@
         <w:ind w:left="684"/>
       </w:pPr>
       <w:r>
-        <w:t>Mine DLcorner = new Mine(mine.X + 1, mine.Y + 1);</w:t>
+        <w:t xml:space="preserve">Mine </w:t>
+      </w:r>
+      <w:proofErr w:type="spellStart"/>
+      <w:r>
+        <w:t>DLcorner</w:t>
+      </w:r>
+      <w:proofErr w:type="spellEnd"/>
+      <w:r>
+        <w:t xml:space="preserve"> = new </w:t>
+      </w:r>
+      <w:proofErr w:type="gramStart"/>
+      <w:r>
+        <w:t>Mine(</w:t>
+      </w:r>
+      <w:proofErr w:type="spellStart"/>
+      <w:proofErr w:type="gramEnd"/>
+      <w:r>
+        <w:t>mine.X</w:t>
+      </w:r>
+      <w:proofErr w:type="spellEnd"/>
+      <w:r>
+        <w:t xml:space="preserve"> + 1, </w:t>
+      </w:r>
+      <w:proofErr w:type="spellStart"/>
+      <w:r>
+        <w:t>mine.Y</w:t>
+      </w:r>
+      <w:proofErr w:type="spellEnd"/>
+      <w:r>
+        <w:t xml:space="preserve"> + 1);</w:t>
       </w:r>
     </w:p>
     <w:p>
@@ -463,7 +616,15 @@
         <w:t xml:space="preserve"> </w:t>
       </w:r>
       <w:r>
-        <w:t>in ExplosionOne() method</w:t>
+        <w:t xml:space="preserve">in </w:t>
+      </w:r>
+      <w:proofErr w:type="spellStart"/>
+      <w:r>
+        <w:t>ExplosionOne</w:t>
+      </w:r>
+      <w:proofErr w:type="spellEnd"/>
+      <w:r>
+        <w:t>() method</w:t>
       </w:r>
       <w:r>
         <w:t xml:space="preserve">: </w:t>
@@ -474,8 +635,37 @@
         <w:pStyle w:val="ListParagraph"/>
         <w:ind w:left="1068"/>
       </w:pPr>
-      <w:r>
-        <w:t>if (IsInsideField(field, URcorner.X, URcorner.Y))</w:t>
+      <w:proofErr w:type="gramStart"/>
+      <w:r>
+        <w:t>if</w:t>
+      </w:r>
+      <w:proofErr w:type="gramEnd"/>
+      <w:r>
+        <w:t xml:space="preserve"> (</w:t>
+      </w:r>
+      <w:proofErr w:type="spellStart"/>
+      <w:r>
+        <w:t>IsInsideField</w:t>
+      </w:r>
+      <w:proofErr w:type="spellEnd"/>
+      <w:r>
+        <w:t xml:space="preserve">(field, </w:t>
+      </w:r>
+      <w:proofErr w:type="spellStart"/>
+      <w:r>
+        <w:t>URcorner.X</w:t>
+      </w:r>
+      <w:proofErr w:type="spellEnd"/>
+      <w:r>
+        <w:t xml:space="preserve">, </w:t>
+      </w:r>
+      <w:proofErr w:type="spellStart"/>
+      <w:r>
+        <w:t>URcorner.Y</w:t>
+      </w:r>
+      <w:proofErr w:type="spellEnd"/>
+      <w:r>
+        <w:t>))</w:t>
       </w:r>
     </w:p>
     <w:p>
@@ -493,7 +683,36 @@
         <w:ind w:left="360"/>
       </w:pPr>
       <w:r>
-        <w:t xml:space="preserve">                field[URcorner.X, URcorner.Y] = DetonatedCell;</w:t>
+        <w:t xml:space="preserve">                </w:t>
+      </w:r>
+      <w:proofErr w:type="gramStart"/>
+      <w:r>
+        <w:t>field[</w:t>
+      </w:r>
+      <w:proofErr w:type="spellStart"/>
+      <w:proofErr w:type="gramEnd"/>
+      <w:r>
+        <w:t>URcorner.X</w:t>
+      </w:r>
+      <w:proofErr w:type="spellEnd"/>
+      <w:r>
+        <w:t xml:space="preserve">, </w:t>
+      </w:r>
+      <w:proofErr w:type="spellStart"/>
+      <w:r>
+        <w:t>URcorner.Y</w:t>
+      </w:r>
+      <w:proofErr w:type="spellEnd"/>
+      <w:r>
+        <w:t xml:space="preserve">] = </w:t>
+      </w:r>
+      <w:proofErr w:type="spellStart"/>
+      <w:r>
+        <w:t>DetonatedCell</w:t>
+      </w:r>
+      <w:proofErr w:type="spellEnd"/>
+      <w:r>
+        <w:t>;</w:t>
       </w:r>
     </w:p>
     <w:p>
@@ -517,7 +736,39 @@
         <w:ind w:left="360"/>
       </w:pPr>
       <w:r>
-        <w:t xml:space="preserve">            if (IsInsideField(field, ULcorner.X, ULcorner.Y))</w:t>
+        <w:t xml:space="preserve">            </w:t>
+      </w:r>
+      <w:proofErr w:type="gramStart"/>
+      <w:r>
+        <w:t>if</w:t>
+      </w:r>
+      <w:proofErr w:type="gramEnd"/>
+      <w:r>
+        <w:t xml:space="preserve"> (</w:t>
+      </w:r>
+      <w:proofErr w:type="spellStart"/>
+      <w:r>
+        <w:t>IsInsideField</w:t>
+      </w:r>
+      <w:proofErr w:type="spellEnd"/>
+      <w:r>
+        <w:t xml:space="preserve">(field, </w:t>
+      </w:r>
+      <w:proofErr w:type="spellStart"/>
+      <w:r>
+        <w:t>ULcorner.X</w:t>
+      </w:r>
+      <w:proofErr w:type="spellEnd"/>
+      <w:r>
+        <w:t xml:space="preserve">, </w:t>
+      </w:r>
+      <w:proofErr w:type="spellStart"/>
+      <w:r>
+        <w:t>ULcorner.Y</w:t>
+      </w:r>
+      <w:proofErr w:type="spellEnd"/>
+      <w:r>
+        <w:t>))</w:t>
       </w:r>
     </w:p>
     <w:p>
@@ -535,7 +786,36 @@
         <w:ind w:left="360"/>
       </w:pPr>
       <w:r>
-        <w:t xml:space="preserve">                field[ULcorner.X, ULcorner.Y] = DetonatedCell;</w:t>
+        <w:t xml:space="preserve">                </w:t>
+      </w:r>
+      <w:proofErr w:type="gramStart"/>
+      <w:r>
+        <w:t>field[</w:t>
+      </w:r>
+      <w:proofErr w:type="spellStart"/>
+      <w:proofErr w:type="gramEnd"/>
+      <w:r>
+        <w:t>ULcorner.X</w:t>
+      </w:r>
+      <w:proofErr w:type="spellEnd"/>
+      <w:r>
+        <w:t xml:space="preserve">, </w:t>
+      </w:r>
+      <w:proofErr w:type="spellStart"/>
+      <w:r>
+        <w:t>ULcorner.Y</w:t>
+      </w:r>
+      <w:proofErr w:type="spellEnd"/>
+      <w:r>
+        <w:t xml:space="preserve">] = </w:t>
+      </w:r>
+      <w:proofErr w:type="spellStart"/>
+      <w:r>
+        <w:t>DetonatedCell</w:t>
+      </w:r>
+      <w:proofErr w:type="spellEnd"/>
+      <w:r>
+        <w:t>;</w:t>
       </w:r>
     </w:p>
     <w:p>
@@ -559,7 +839,39 @@
         <w:ind w:left="360"/>
       </w:pPr>
       <w:r>
-        <w:t xml:space="preserve">            if (IsInsideField(field, DRcorner.X, DRcorner.Y))</w:t>
+        <w:t xml:space="preserve">            </w:t>
+      </w:r>
+      <w:proofErr w:type="gramStart"/>
+      <w:r>
+        <w:t>if</w:t>
+      </w:r>
+      <w:proofErr w:type="gramEnd"/>
+      <w:r>
+        <w:t xml:space="preserve"> (</w:t>
+      </w:r>
+      <w:proofErr w:type="spellStart"/>
+      <w:r>
+        <w:t>IsInsideField</w:t>
+      </w:r>
+      <w:proofErr w:type="spellEnd"/>
+      <w:r>
+        <w:t xml:space="preserve">(field, </w:t>
+      </w:r>
+      <w:proofErr w:type="spellStart"/>
+      <w:r>
+        <w:t>DRcorner.X</w:t>
+      </w:r>
+      <w:proofErr w:type="spellEnd"/>
+      <w:r>
+        <w:t xml:space="preserve">, </w:t>
+      </w:r>
+      <w:proofErr w:type="spellStart"/>
+      <w:r>
+        <w:t>DRcorner.Y</w:t>
+      </w:r>
+      <w:proofErr w:type="spellEnd"/>
+      <w:r>
+        <w:t>))</w:t>
       </w:r>
     </w:p>
     <w:p>
@@ -577,7 +889,36 @@
         <w:ind w:left="360"/>
       </w:pPr>
       <w:r>
-        <w:t xml:space="preserve">                field[DRcorner.X, DRcorner.Y] = DetonatedCell;</w:t>
+        <w:t xml:space="preserve">                </w:t>
+      </w:r>
+      <w:proofErr w:type="gramStart"/>
+      <w:r>
+        <w:t>field[</w:t>
+      </w:r>
+      <w:proofErr w:type="spellStart"/>
+      <w:proofErr w:type="gramEnd"/>
+      <w:r>
+        <w:t>DRcorner.X</w:t>
+      </w:r>
+      <w:proofErr w:type="spellEnd"/>
+      <w:r>
+        <w:t xml:space="preserve">, </w:t>
+      </w:r>
+      <w:proofErr w:type="spellStart"/>
+      <w:r>
+        <w:t>DRcorner.Y</w:t>
+      </w:r>
+      <w:proofErr w:type="spellEnd"/>
+      <w:r>
+        <w:t xml:space="preserve">] = </w:t>
+      </w:r>
+      <w:proofErr w:type="spellStart"/>
+      <w:r>
+        <w:t>DetonatedCell</w:t>
+      </w:r>
+      <w:proofErr w:type="spellEnd"/>
+      <w:r>
+        <w:t>;</w:t>
       </w:r>
     </w:p>
     <w:p>
@@ -601,15 +942,48 @@
         <w:ind w:left="360"/>
       </w:pPr>
       <w:r>
-        <w:t xml:space="preserve">            if (IsInsideField(field, DLcorner.X, DLcorner.Y))</w:t>
-      </w:r>
-    </w:p>
-    <w:p>
-      <w:pPr>
-        <w:pStyle w:val="ListParagraph"/>
-        <w:ind w:left="360"/>
-      </w:pPr>
-      <w:r>
+        <w:t xml:space="preserve">            </w:t>
+      </w:r>
+      <w:proofErr w:type="gramStart"/>
+      <w:r>
+        <w:t>if</w:t>
+      </w:r>
+      <w:proofErr w:type="gramEnd"/>
+      <w:r>
+        <w:t xml:space="preserve"> (</w:t>
+      </w:r>
+      <w:proofErr w:type="spellStart"/>
+      <w:r>
+        <w:t>IsInsideField</w:t>
+      </w:r>
+      <w:proofErr w:type="spellEnd"/>
+      <w:r>
+        <w:t xml:space="preserve">(field, </w:t>
+      </w:r>
+      <w:proofErr w:type="spellStart"/>
+      <w:r>
+        <w:t>DLcorner.X</w:t>
+      </w:r>
+      <w:proofErr w:type="spellEnd"/>
+      <w:r>
+        <w:t xml:space="preserve">, </w:t>
+      </w:r>
+      <w:proofErr w:type="spellStart"/>
+      <w:r>
+        <w:t>DLcorner.Y</w:t>
+      </w:r>
+      <w:proofErr w:type="spellEnd"/>
+      <w:r>
+        <w:t>))</w:t>
+      </w:r>
+    </w:p>
+    <w:p>
+      <w:pPr>
+        <w:pStyle w:val="ListParagraph"/>
+        <w:ind w:left="360"/>
+      </w:pPr>
+      <w:r>
+        <w:lastRenderedPageBreak/>
         <w:t xml:space="preserve">            {</w:t>
       </w:r>
     </w:p>
@@ -619,8 +993,36 @@
         <w:ind w:left="360"/>
       </w:pPr>
       <w:r>
-        <w:lastRenderedPageBreak/>
-        <w:t xml:space="preserve">                field[DLcorner.X, DLcorner.Y] = DetonatedCell;</w:t>
+        <w:t xml:space="preserve">                </w:t>
+      </w:r>
+      <w:proofErr w:type="gramStart"/>
+      <w:r>
+        <w:t>field[</w:t>
+      </w:r>
+      <w:proofErr w:type="spellStart"/>
+      <w:proofErr w:type="gramEnd"/>
+      <w:r>
+        <w:t>DLcorner.X</w:t>
+      </w:r>
+      <w:proofErr w:type="spellEnd"/>
+      <w:r>
+        <w:t xml:space="preserve">, </w:t>
+      </w:r>
+      <w:proofErr w:type="spellStart"/>
+      <w:r>
+        <w:t>DLcorner.Y</w:t>
+      </w:r>
+      <w:proofErr w:type="spellEnd"/>
+      <w:r>
+        <w:t xml:space="preserve">] = </w:t>
+      </w:r>
+      <w:proofErr w:type="spellStart"/>
+      <w:r>
+        <w:t>DetonatedCell</w:t>
+      </w:r>
+      <w:proofErr w:type="spellEnd"/>
+      <w:r>
+        <w:t>;</w:t>
       </w:r>
     </w:p>
     <w:p>
@@ -637,8 +1039,13 @@
         <w:pStyle w:val="ListParagraph"/>
         <w:ind w:left="360"/>
       </w:pPr>
-      <w:r>
-        <w:t>Into:</w:t>
+      <w:proofErr w:type="spellStart"/>
+      <w:r>
+        <w:t>Into</w:t>
+      </w:r>
+      <w:proofErr w:type="spellEnd"/>
+      <w:r>
+        <w:t>:</w:t>
       </w:r>
     </w:p>
     <w:p>
@@ -654,7 +1061,39 @@
       </w:pPr>
       <w:r>
         <w:tab/>
-        <w:t xml:space="preserve">      if (IsInsideField(field, mine.X - 1, mine.Y - 1))</w:t>
+        <w:t xml:space="preserve">      </w:t>
+      </w:r>
+      <w:proofErr w:type="gramStart"/>
+      <w:r>
+        <w:t>if</w:t>
+      </w:r>
+      <w:proofErr w:type="gramEnd"/>
+      <w:r>
+        <w:t xml:space="preserve"> (</w:t>
+      </w:r>
+      <w:proofErr w:type="spellStart"/>
+      <w:r>
+        <w:t>IsInsideField</w:t>
+      </w:r>
+      <w:proofErr w:type="spellEnd"/>
+      <w:r>
+        <w:t xml:space="preserve">(field, </w:t>
+      </w:r>
+      <w:proofErr w:type="spellStart"/>
+      <w:r>
+        <w:t>mine.X</w:t>
+      </w:r>
+      <w:proofErr w:type="spellEnd"/>
+      <w:r>
+        <w:t xml:space="preserve"> - 1, </w:t>
+      </w:r>
+      <w:proofErr w:type="spellStart"/>
+      <w:r>
+        <w:t>mine.Y</w:t>
+      </w:r>
+      <w:proofErr w:type="spellEnd"/>
+      <w:r>
+        <w:t xml:space="preserve"> - 1))</w:t>
       </w:r>
     </w:p>
     <w:p>
@@ -672,7 +1111,36 @@
         <w:ind w:left="360"/>
       </w:pPr>
       <w:r>
-        <w:t xml:space="preserve">                field[mine.X - 1, mine.Y - 1] = DetonatedCell;</w:t>
+        <w:t xml:space="preserve">                </w:t>
+      </w:r>
+      <w:proofErr w:type="gramStart"/>
+      <w:r>
+        <w:t>field[</w:t>
+      </w:r>
+      <w:proofErr w:type="spellStart"/>
+      <w:proofErr w:type="gramEnd"/>
+      <w:r>
+        <w:t>mine.X</w:t>
+      </w:r>
+      <w:proofErr w:type="spellEnd"/>
+      <w:r>
+        <w:t xml:space="preserve"> - 1, </w:t>
+      </w:r>
+      <w:proofErr w:type="spellStart"/>
+      <w:r>
+        <w:t>mine.Y</w:t>
+      </w:r>
+      <w:proofErr w:type="spellEnd"/>
+      <w:r>
+        <w:t xml:space="preserve"> - 1] = </w:t>
+      </w:r>
+      <w:proofErr w:type="spellStart"/>
+      <w:r>
+        <w:t>DetonatedCell</w:t>
+      </w:r>
+      <w:proofErr w:type="spellEnd"/>
+      <w:r>
+        <w:t>;</w:t>
       </w:r>
     </w:p>
     <w:p>
@@ -696,7 +1164,39 @@
         <w:ind w:left="360"/>
       </w:pPr>
       <w:r>
-        <w:t xml:space="preserve">            if (IsInsideField(field, mine.X + 1, mine.Y - 1))</w:t>
+        <w:t xml:space="preserve">            </w:t>
+      </w:r>
+      <w:proofErr w:type="gramStart"/>
+      <w:r>
+        <w:t>if</w:t>
+      </w:r>
+      <w:proofErr w:type="gramEnd"/>
+      <w:r>
+        <w:t xml:space="preserve"> (</w:t>
+      </w:r>
+      <w:proofErr w:type="spellStart"/>
+      <w:r>
+        <w:t>IsInsideField</w:t>
+      </w:r>
+      <w:proofErr w:type="spellEnd"/>
+      <w:r>
+        <w:t xml:space="preserve">(field, </w:t>
+      </w:r>
+      <w:proofErr w:type="spellStart"/>
+      <w:r>
+        <w:t>mine.X</w:t>
+      </w:r>
+      <w:proofErr w:type="spellEnd"/>
+      <w:r>
+        <w:t xml:space="preserve"> + 1, </w:t>
+      </w:r>
+      <w:proofErr w:type="spellStart"/>
+      <w:r>
+        <w:t>mine.Y</w:t>
+      </w:r>
+      <w:proofErr w:type="spellEnd"/>
+      <w:r>
+        <w:t xml:space="preserve"> - 1))</w:t>
       </w:r>
     </w:p>
     <w:p>
@@ -714,7 +1214,36 @@
         <w:ind w:left="360"/>
       </w:pPr>
       <w:r>
-        <w:t xml:space="preserve">                field[mine.X + 1, mine.Y - 1] = DetonatedCell;</w:t>
+        <w:t xml:space="preserve">                </w:t>
+      </w:r>
+      <w:proofErr w:type="gramStart"/>
+      <w:r>
+        <w:t>field[</w:t>
+      </w:r>
+      <w:proofErr w:type="spellStart"/>
+      <w:proofErr w:type="gramEnd"/>
+      <w:r>
+        <w:t>mine.X</w:t>
+      </w:r>
+      <w:proofErr w:type="spellEnd"/>
+      <w:r>
+        <w:t xml:space="preserve"> + 1, </w:t>
+      </w:r>
+      <w:proofErr w:type="spellStart"/>
+      <w:r>
+        <w:t>mine.Y</w:t>
+      </w:r>
+      <w:proofErr w:type="spellEnd"/>
+      <w:r>
+        <w:t xml:space="preserve"> - 1] = </w:t>
+      </w:r>
+      <w:proofErr w:type="spellStart"/>
+      <w:r>
+        <w:t>DetonatedCell</w:t>
+      </w:r>
+      <w:proofErr w:type="spellEnd"/>
+      <w:r>
+        <w:t>;</w:t>
       </w:r>
     </w:p>
     <w:p>
@@ -738,7 +1267,39 @@
         <w:ind w:left="360"/>
       </w:pPr>
       <w:r>
-        <w:t xml:space="preserve">            if (IsInsideField(field, mine.X - 1, mine.Y + 1))</w:t>
+        <w:t xml:space="preserve">            </w:t>
+      </w:r>
+      <w:proofErr w:type="gramStart"/>
+      <w:r>
+        <w:t>if</w:t>
+      </w:r>
+      <w:proofErr w:type="gramEnd"/>
+      <w:r>
+        <w:t xml:space="preserve"> (</w:t>
+      </w:r>
+      <w:proofErr w:type="spellStart"/>
+      <w:r>
+        <w:t>IsInsideField</w:t>
+      </w:r>
+      <w:proofErr w:type="spellEnd"/>
+      <w:r>
+        <w:t xml:space="preserve">(field, </w:t>
+      </w:r>
+      <w:proofErr w:type="spellStart"/>
+      <w:r>
+        <w:t>mine.X</w:t>
+      </w:r>
+      <w:proofErr w:type="spellEnd"/>
+      <w:r>
+        <w:t xml:space="preserve"> - 1, </w:t>
+      </w:r>
+      <w:proofErr w:type="spellStart"/>
+      <w:r>
+        <w:t>mine.Y</w:t>
+      </w:r>
+      <w:proofErr w:type="spellEnd"/>
+      <w:r>
+        <w:t xml:space="preserve"> + 1))</w:t>
       </w:r>
     </w:p>
     <w:p>
@@ -756,7 +1317,36 @@
         <w:ind w:left="360"/>
       </w:pPr>
       <w:r>
-        <w:t xml:space="preserve">                field[mine.X - 1, mine.Y + 1] = DetonatedCell;</w:t>
+        <w:t xml:space="preserve">                </w:t>
+      </w:r>
+      <w:proofErr w:type="gramStart"/>
+      <w:r>
+        <w:t>field[</w:t>
+      </w:r>
+      <w:proofErr w:type="spellStart"/>
+      <w:proofErr w:type="gramEnd"/>
+      <w:r>
+        <w:t>mine.X</w:t>
+      </w:r>
+      <w:proofErr w:type="spellEnd"/>
+      <w:r>
+        <w:t xml:space="preserve"> - 1, </w:t>
+      </w:r>
+      <w:proofErr w:type="spellStart"/>
+      <w:r>
+        <w:t>mine.Y</w:t>
+      </w:r>
+      <w:proofErr w:type="spellEnd"/>
+      <w:r>
+        <w:t xml:space="preserve"> + 1] = </w:t>
+      </w:r>
+      <w:proofErr w:type="spellStart"/>
+      <w:r>
+        <w:t>DetonatedCell</w:t>
+      </w:r>
+      <w:proofErr w:type="spellEnd"/>
+      <w:r>
+        <w:t>;</w:t>
       </w:r>
     </w:p>
     <w:p>
@@ -780,7 +1370,39 @@
         <w:ind w:left="360"/>
       </w:pPr>
       <w:r>
-        <w:t xml:space="preserve">            if (IsInsideField(field, mine.X + 1, mine.Y + 1))</w:t>
+        <w:t xml:space="preserve">            </w:t>
+      </w:r>
+      <w:proofErr w:type="gramStart"/>
+      <w:r>
+        <w:t>if</w:t>
+      </w:r>
+      <w:proofErr w:type="gramEnd"/>
+      <w:r>
+        <w:t xml:space="preserve"> (</w:t>
+      </w:r>
+      <w:proofErr w:type="spellStart"/>
+      <w:r>
+        <w:t>IsInsideField</w:t>
+      </w:r>
+      <w:proofErr w:type="spellEnd"/>
+      <w:r>
+        <w:t xml:space="preserve">(field, </w:t>
+      </w:r>
+      <w:proofErr w:type="spellStart"/>
+      <w:r>
+        <w:t>mine.X</w:t>
+      </w:r>
+      <w:proofErr w:type="spellEnd"/>
+      <w:r>
+        <w:t xml:space="preserve"> + 1, </w:t>
+      </w:r>
+      <w:proofErr w:type="spellStart"/>
+      <w:r>
+        <w:t>mine.Y</w:t>
+      </w:r>
+      <w:proofErr w:type="spellEnd"/>
+      <w:r>
+        <w:t xml:space="preserve"> + 1))</w:t>
       </w:r>
     </w:p>
     <w:p>
@@ -798,7 +1420,36 @@
         <w:ind w:left="360"/>
       </w:pPr>
       <w:r>
-        <w:t xml:space="preserve">                field[mine.X + 1, mine.Y + 1] = DetonatedCell;</w:t>
+        <w:t xml:space="preserve">                </w:t>
+      </w:r>
+      <w:proofErr w:type="gramStart"/>
+      <w:r>
+        <w:t>field[</w:t>
+      </w:r>
+      <w:proofErr w:type="spellStart"/>
+      <w:proofErr w:type="gramEnd"/>
+      <w:r>
+        <w:t>mine.X</w:t>
+      </w:r>
+      <w:proofErr w:type="spellEnd"/>
+      <w:r>
+        <w:t xml:space="preserve"> + 1, </w:t>
+      </w:r>
+      <w:proofErr w:type="spellStart"/>
+      <w:r>
+        <w:t>mine.Y</w:t>
+      </w:r>
+      <w:proofErr w:type="spellEnd"/>
+      <w:r>
+        <w:t xml:space="preserve"> + 1] = </w:t>
+      </w:r>
+      <w:proofErr w:type="spellStart"/>
+      <w:r>
+        <w:t>DetonatedCell</w:t>
+      </w:r>
+      <w:proofErr w:type="spellEnd"/>
+      <w:r>
+        <w:t>;</w:t>
       </w:r>
     </w:p>
     <w:p>
@@ -826,43 +1477,135 @@
         <w:ind w:left="360"/>
       </w:pPr>
       <w:r>
-        <w:t>Removed from method ExplosionThree():</w:t>
-      </w:r>
-    </w:p>
-    <w:p>
-      <w:pPr>
-        <w:pStyle w:val="ListParagraph"/>
-        <w:ind w:left="360"/>
-      </w:pPr>
-      <w:r>
-        <w:t>Mine Up = new Mine(mine.X - 2, mine.Y);</w:t>
-      </w:r>
-    </w:p>
-    <w:p>
-      <w:pPr>
-        <w:pStyle w:val="ListParagraph"/>
-        <w:ind w:left="360"/>
-      </w:pPr>
-      <w:r>
-        <w:t>Mine Down = new Mine(mine.X + 2, mine.Y);</w:t>
-      </w:r>
-    </w:p>
-    <w:p>
-      <w:pPr>
-        <w:pStyle w:val="ListParagraph"/>
-        <w:ind w:left="360"/>
-      </w:pPr>
-      <w:r>
-        <w:t>Mine Left = new Mine(mine.X, mine.Y - 2);</w:t>
-      </w:r>
-    </w:p>
-    <w:p>
-      <w:pPr>
-        <w:pStyle w:val="ListParagraph"/>
-        <w:ind w:left="360"/>
-      </w:pPr>
-      <w:r>
-        <w:t>Mine Right = new Mine(mine.X, mine.Y + 2);</w:t>
+        <w:t xml:space="preserve">Removed from method </w:t>
+      </w:r>
+      <w:proofErr w:type="spellStart"/>
+      <w:r>
+        <w:t>ExplosionThree</w:t>
+      </w:r>
+      <w:proofErr w:type="spellEnd"/>
+      <w:r>
+        <w:t>():</w:t>
+      </w:r>
+    </w:p>
+    <w:p>
+      <w:pPr>
+        <w:pStyle w:val="ListParagraph"/>
+        <w:ind w:left="360"/>
+      </w:pPr>
+      <w:r>
+        <w:t xml:space="preserve">Mine Up = new </w:t>
+      </w:r>
+      <w:proofErr w:type="gramStart"/>
+      <w:r>
+        <w:t>Mine(</w:t>
+      </w:r>
+      <w:proofErr w:type="spellStart"/>
+      <w:proofErr w:type="gramEnd"/>
+      <w:r>
+        <w:t>mine.X</w:t>
+      </w:r>
+      <w:proofErr w:type="spellEnd"/>
+      <w:r>
+        <w:t xml:space="preserve"> - 2, </w:t>
+      </w:r>
+      <w:proofErr w:type="spellStart"/>
+      <w:r>
+        <w:t>mine.Y</w:t>
+      </w:r>
+      <w:proofErr w:type="spellEnd"/>
+      <w:r>
+        <w:t>);</w:t>
+      </w:r>
+    </w:p>
+    <w:p>
+      <w:pPr>
+        <w:pStyle w:val="ListParagraph"/>
+        <w:ind w:left="360"/>
+      </w:pPr>
+      <w:r>
+        <w:t xml:space="preserve">Mine Down = new </w:t>
+      </w:r>
+      <w:proofErr w:type="gramStart"/>
+      <w:r>
+        <w:t>Mine(</w:t>
+      </w:r>
+      <w:proofErr w:type="spellStart"/>
+      <w:proofErr w:type="gramEnd"/>
+      <w:r>
+        <w:t>mine.X</w:t>
+      </w:r>
+      <w:proofErr w:type="spellEnd"/>
+      <w:r>
+        <w:t xml:space="preserve"> + 2, </w:t>
+      </w:r>
+      <w:proofErr w:type="spellStart"/>
+      <w:r>
+        <w:t>mine.Y</w:t>
+      </w:r>
+      <w:proofErr w:type="spellEnd"/>
+      <w:r>
+        <w:t>);</w:t>
+      </w:r>
+    </w:p>
+    <w:p>
+      <w:pPr>
+        <w:pStyle w:val="ListParagraph"/>
+        <w:ind w:left="360"/>
+      </w:pPr>
+      <w:r>
+        <w:t xml:space="preserve">Mine Left = new </w:t>
+      </w:r>
+      <w:proofErr w:type="gramStart"/>
+      <w:r>
+        <w:t>Mine(</w:t>
+      </w:r>
+      <w:proofErr w:type="spellStart"/>
+      <w:proofErr w:type="gramEnd"/>
+      <w:r>
+        <w:t>mine.X</w:t>
+      </w:r>
+      <w:proofErr w:type="spellEnd"/>
+      <w:r>
+        <w:t xml:space="preserve">, </w:t>
+      </w:r>
+      <w:proofErr w:type="spellStart"/>
+      <w:r>
+        <w:t>mine.Y</w:t>
+      </w:r>
+      <w:proofErr w:type="spellEnd"/>
+      <w:r>
+        <w:t xml:space="preserve"> - 2);</w:t>
+      </w:r>
+    </w:p>
+    <w:p>
+      <w:pPr>
+        <w:pStyle w:val="ListParagraph"/>
+        <w:ind w:left="360"/>
+      </w:pPr>
+      <w:r>
+        <w:t xml:space="preserve">Mine Right = new </w:t>
+      </w:r>
+      <w:proofErr w:type="gramStart"/>
+      <w:r>
+        <w:t>Mine(</w:t>
+      </w:r>
+      <w:proofErr w:type="spellStart"/>
+      <w:proofErr w:type="gramEnd"/>
+      <w:r>
+        <w:t>mine.X</w:t>
+      </w:r>
+      <w:proofErr w:type="spellEnd"/>
+      <w:r>
+        <w:t xml:space="preserve">, </w:t>
+      </w:r>
+      <w:proofErr w:type="spellStart"/>
+      <w:r>
+        <w:t>mine.Y</w:t>
+      </w:r>
+      <w:proofErr w:type="spellEnd"/>
+      <w:r>
+        <w:t xml:space="preserve"> + 2);</w:t>
       </w:r>
     </w:p>
     <w:p>
@@ -881,7 +1624,15 @@
         <w:ind w:left="360"/>
       </w:pPr>
       <w:r>
-        <w:t>Changed from method ExplosionThree():</w:t>
+        <w:t xml:space="preserve">Changed from method </w:t>
+      </w:r>
+      <w:proofErr w:type="spellStart"/>
+      <w:r>
+        <w:t>ExplosionThree</w:t>
+      </w:r>
+      <w:proofErr w:type="spellEnd"/>
+      <w:r>
+        <w:t>():</w:t>
       </w:r>
     </w:p>
     <w:p>
@@ -896,7 +1647,39 @@
         <w:ind w:left="360" w:firstLine="324"/>
       </w:pPr>
       <w:r>
-        <w:t xml:space="preserve">       if (IsInsideField(field, Up.X, Up.Y))</w:t>
+        <w:t xml:space="preserve">       </w:t>
+      </w:r>
+      <w:proofErr w:type="gramStart"/>
+      <w:r>
+        <w:t>if</w:t>
+      </w:r>
+      <w:proofErr w:type="gramEnd"/>
+      <w:r>
+        <w:t xml:space="preserve"> (</w:t>
+      </w:r>
+      <w:proofErr w:type="spellStart"/>
+      <w:r>
+        <w:t>IsInsideField</w:t>
+      </w:r>
+      <w:proofErr w:type="spellEnd"/>
+      <w:r>
+        <w:t xml:space="preserve">(field, </w:t>
+      </w:r>
+      <w:proofErr w:type="spellStart"/>
+      <w:r>
+        <w:t>Up.X</w:t>
+      </w:r>
+      <w:proofErr w:type="spellEnd"/>
+      <w:r>
+        <w:t xml:space="preserve">, </w:t>
+      </w:r>
+      <w:proofErr w:type="spellStart"/>
+      <w:r>
+        <w:t>Up.Y</w:t>
+      </w:r>
+      <w:proofErr w:type="spellEnd"/>
+      <w:r>
+        <w:t>))</w:t>
       </w:r>
     </w:p>
     <w:p>
@@ -914,7 +1697,36 @@
         <w:ind w:left="360"/>
       </w:pPr>
       <w:r>
-        <w:t xml:space="preserve">                field[Up.X, Up.Y] = DetonatedCell;</w:t>
+        <w:t xml:space="preserve">                </w:t>
+      </w:r>
+      <w:proofErr w:type="gramStart"/>
+      <w:r>
+        <w:t>field[</w:t>
+      </w:r>
+      <w:proofErr w:type="spellStart"/>
+      <w:proofErr w:type="gramEnd"/>
+      <w:r>
+        <w:t>Up.X</w:t>
+      </w:r>
+      <w:proofErr w:type="spellEnd"/>
+      <w:r>
+        <w:t xml:space="preserve">, </w:t>
+      </w:r>
+      <w:proofErr w:type="spellStart"/>
+      <w:r>
+        <w:t>Up.Y</w:t>
+      </w:r>
+      <w:proofErr w:type="spellEnd"/>
+      <w:r>
+        <w:t xml:space="preserve">] = </w:t>
+      </w:r>
+      <w:proofErr w:type="spellStart"/>
+      <w:r>
+        <w:t>DetonatedCell</w:t>
+      </w:r>
+      <w:proofErr w:type="spellEnd"/>
+      <w:r>
+        <w:t>;</w:t>
       </w:r>
     </w:p>
     <w:p>
@@ -938,7 +1750,39 @@
         <w:ind w:left="360"/>
       </w:pPr>
       <w:r>
-        <w:t xml:space="preserve">            if (IsInsideField(field, Down.X, Down.Y))</w:t>
+        <w:t xml:space="preserve">            </w:t>
+      </w:r>
+      <w:proofErr w:type="gramStart"/>
+      <w:r>
+        <w:t>if</w:t>
+      </w:r>
+      <w:proofErr w:type="gramEnd"/>
+      <w:r>
+        <w:t xml:space="preserve"> (</w:t>
+      </w:r>
+      <w:proofErr w:type="spellStart"/>
+      <w:r>
+        <w:t>IsInsideField</w:t>
+      </w:r>
+      <w:proofErr w:type="spellEnd"/>
+      <w:r>
+        <w:t xml:space="preserve">(field, </w:t>
+      </w:r>
+      <w:proofErr w:type="spellStart"/>
+      <w:r>
+        <w:t>Down.X</w:t>
+      </w:r>
+      <w:proofErr w:type="spellEnd"/>
+      <w:r>
+        <w:t xml:space="preserve">, </w:t>
+      </w:r>
+      <w:proofErr w:type="spellStart"/>
+      <w:r>
+        <w:t>Down.Y</w:t>
+      </w:r>
+      <w:proofErr w:type="spellEnd"/>
+      <w:r>
+        <w:t>))</w:t>
       </w:r>
     </w:p>
     <w:p>
@@ -956,7 +1800,36 @@
         <w:ind w:left="360"/>
       </w:pPr>
       <w:r>
-        <w:t xml:space="preserve">                field[Down.X, Down.Y] = DetonatedCell;</w:t>
+        <w:t xml:space="preserve">                </w:t>
+      </w:r>
+      <w:proofErr w:type="gramStart"/>
+      <w:r>
+        <w:t>field[</w:t>
+      </w:r>
+      <w:proofErr w:type="spellStart"/>
+      <w:proofErr w:type="gramEnd"/>
+      <w:r>
+        <w:t>Down.X</w:t>
+      </w:r>
+      <w:proofErr w:type="spellEnd"/>
+      <w:r>
+        <w:t xml:space="preserve">, </w:t>
+      </w:r>
+      <w:proofErr w:type="spellStart"/>
+      <w:r>
+        <w:t>Down.Y</w:t>
+      </w:r>
+      <w:proofErr w:type="spellEnd"/>
+      <w:r>
+        <w:t xml:space="preserve">] = </w:t>
+      </w:r>
+      <w:proofErr w:type="spellStart"/>
+      <w:r>
+        <w:t>DetonatedCell</w:t>
+      </w:r>
+      <w:proofErr w:type="spellEnd"/>
+      <w:r>
+        <w:t>;</w:t>
       </w:r>
     </w:p>
     <w:p>
@@ -980,7 +1853,39 @@
         <w:ind w:left="360"/>
       </w:pPr>
       <w:r>
-        <w:t xml:space="preserve">            if (IsInsideField(field, Left.X, Left.Y))</w:t>
+        <w:t xml:space="preserve">            </w:t>
+      </w:r>
+      <w:proofErr w:type="gramStart"/>
+      <w:r>
+        <w:t>if</w:t>
+      </w:r>
+      <w:proofErr w:type="gramEnd"/>
+      <w:r>
+        <w:t xml:space="preserve"> (</w:t>
+      </w:r>
+      <w:proofErr w:type="spellStart"/>
+      <w:r>
+        <w:t>IsInsideField</w:t>
+      </w:r>
+      <w:proofErr w:type="spellEnd"/>
+      <w:r>
+        <w:t xml:space="preserve">(field, </w:t>
+      </w:r>
+      <w:proofErr w:type="spellStart"/>
+      <w:r>
+        <w:t>Left.X</w:t>
+      </w:r>
+      <w:proofErr w:type="spellEnd"/>
+      <w:r>
+        <w:t xml:space="preserve">, </w:t>
+      </w:r>
+      <w:proofErr w:type="spellStart"/>
+      <w:r>
+        <w:t>Left.Y</w:t>
+      </w:r>
+      <w:proofErr w:type="spellEnd"/>
+      <w:r>
+        <w:t>))</w:t>
       </w:r>
     </w:p>
     <w:p>
@@ -998,7 +1903,36 @@
         <w:ind w:left="360"/>
       </w:pPr>
       <w:r>
-        <w:t xml:space="preserve">                field[Left.X, Left.Y] = DetonatedCell;</w:t>
+        <w:t xml:space="preserve">                </w:t>
+      </w:r>
+      <w:proofErr w:type="gramStart"/>
+      <w:r>
+        <w:t>field[</w:t>
+      </w:r>
+      <w:proofErr w:type="spellStart"/>
+      <w:proofErr w:type="gramEnd"/>
+      <w:r>
+        <w:t>Left.X</w:t>
+      </w:r>
+      <w:proofErr w:type="spellEnd"/>
+      <w:r>
+        <w:t xml:space="preserve">, </w:t>
+      </w:r>
+      <w:proofErr w:type="spellStart"/>
+      <w:r>
+        <w:t>Left.Y</w:t>
+      </w:r>
+      <w:proofErr w:type="spellEnd"/>
+      <w:r>
+        <w:t xml:space="preserve">] = </w:t>
+      </w:r>
+      <w:proofErr w:type="spellStart"/>
+      <w:r>
+        <w:t>DetonatedCell</w:t>
+      </w:r>
+      <w:proofErr w:type="spellEnd"/>
+      <w:r>
+        <w:t>;</w:t>
       </w:r>
     </w:p>
     <w:p>
@@ -1022,7 +1956,39 @@
         <w:ind w:left="360"/>
       </w:pPr>
       <w:r>
-        <w:t xml:space="preserve">            if (IsInsideField(field, Right.X, Right.Y))</w:t>
+        <w:t xml:space="preserve">            </w:t>
+      </w:r>
+      <w:proofErr w:type="gramStart"/>
+      <w:r>
+        <w:t>if</w:t>
+      </w:r>
+      <w:proofErr w:type="gramEnd"/>
+      <w:r>
+        <w:t xml:space="preserve"> (</w:t>
+      </w:r>
+      <w:proofErr w:type="spellStart"/>
+      <w:r>
+        <w:t>IsInsideField</w:t>
+      </w:r>
+      <w:proofErr w:type="spellEnd"/>
+      <w:r>
+        <w:t xml:space="preserve">(field, </w:t>
+      </w:r>
+      <w:proofErr w:type="spellStart"/>
+      <w:r>
+        <w:t>Right.X</w:t>
+      </w:r>
+      <w:proofErr w:type="spellEnd"/>
+      <w:r>
+        <w:t xml:space="preserve">, </w:t>
+      </w:r>
+      <w:proofErr w:type="spellStart"/>
+      <w:r>
+        <w:t>Right.Y</w:t>
+      </w:r>
+      <w:proofErr w:type="spellEnd"/>
+      <w:r>
+        <w:t>))</w:t>
       </w:r>
     </w:p>
     <w:p>
@@ -1040,7 +2006,36 @@
         <w:ind w:left="360"/>
       </w:pPr>
       <w:r>
-        <w:t xml:space="preserve">                field[Right.X, Right.Y] = DetonatedCell;</w:t>
+        <w:t xml:space="preserve">                </w:t>
+      </w:r>
+      <w:proofErr w:type="gramStart"/>
+      <w:r>
+        <w:t>field[</w:t>
+      </w:r>
+      <w:proofErr w:type="spellStart"/>
+      <w:proofErr w:type="gramEnd"/>
+      <w:r>
+        <w:t>Right.X</w:t>
+      </w:r>
+      <w:proofErr w:type="spellEnd"/>
+      <w:r>
+        <w:t xml:space="preserve">, </w:t>
+      </w:r>
+      <w:proofErr w:type="spellStart"/>
+      <w:r>
+        <w:t>Right.Y</w:t>
+      </w:r>
+      <w:proofErr w:type="spellEnd"/>
+      <w:r>
+        <w:t xml:space="preserve">] = </w:t>
+      </w:r>
+      <w:proofErr w:type="spellStart"/>
+      <w:r>
+        <w:t>DetonatedCell</w:t>
+      </w:r>
+      <w:proofErr w:type="spellEnd"/>
+      <w:r>
+        <w:t>;</w:t>
       </w:r>
     </w:p>
     <w:p>
@@ -1066,17 +2061,46 @@
         <w:pStyle w:val="ListParagraph"/>
         <w:ind w:left="1068"/>
       </w:pPr>
-      <w:r>
-        <w:t>if (IsInsideField(field, mine.X, mine.Y - 2))</w:t>
-      </w:r>
-    </w:p>
-    <w:p>
-      <w:pPr>
-        <w:pStyle w:val="ListParagraph"/>
-        <w:ind w:left="360"/>
-      </w:pPr>
+      <w:proofErr w:type="gramStart"/>
       <w:r>
         <w:lastRenderedPageBreak/>
+        <w:t>if</w:t>
+      </w:r>
+      <w:proofErr w:type="gramEnd"/>
+      <w:r>
+        <w:t xml:space="preserve"> (</w:t>
+      </w:r>
+      <w:proofErr w:type="spellStart"/>
+      <w:r>
+        <w:t>IsInsideField</w:t>
+      </w:r>
+      <w:proofErr w:type="spellEnd"/>
+      <w:r>
+        <w:t xml:space="preserve">(field, </w:t>
+      </w:r>
+      <w:proofErr w:type="spellStart"/>
+      <w:r>
+        <w:t>mine.X</w:t>
+      </w:r>
+      <w:proofErr w:type="spellEnd"/>
+      <w:r>
+        <w:t xml:space="preserve">, </w:t>
+      </w:r>
+      <w:proofErr w:type="spellStart"/>
+      <w:r>
+        <w:t>mine.Y</w:t>
+      </w:r>
+      <w:proofErr w:type="spellEnd"/>
+      <w:r>
+        <w:t xml:space="preserve"> - 2))</w:t>
+      </w:r>
+    </w:p>
+    <w:p>
+      <w:pPr>
+        <w:pStyle w:val="ListParagraph"/>
+        <w:ind w:left="360"/>
+      </w:pPr>
+      <w:r>
         <w:t xml:space="preserve">            {</w:t>
       </w:r>
     </w:p>
@@ -1086,7 +2110,36 @@
         <w:ind w:left="360"/>
       </w:pPr>
       <w:r>
-        <w:t xml:space="preserve">                field[mine.X, mine.Y - 2] = DetonatedCell;</w:t>
+        <w:t xml:space="preserve">                </w:t>
+      </w:r>
+      <w:proofErr w:type="gramStart"/>
+      <w:r>
+        <w:t>field[</w:t>
+      </w:r>
+      <w:proofErr w:type="spellStart"/>
+      <w:proofErr w:type="gramEnd"/>
+      <w:r>
+        <w:t>mine.X</w:t>
+      </w:r>
+      <w:proofErr w:type="spellEnd"/>
+      <w:r>
+        <w:t xml:space="preserve">, </w:t>
+      </w:r>
+      <w:proofErr w:type="spellStart"/>
+      <w:r>
+        <w:t>mine.Y</w:t>
+      </w:r>
+      <w:proofErr w:type="spellEnd"/>
+      <w:r>
+        <w:t xml:space="preserve"> - 2] = </w:t>
+      </w:r>
+      <w:proofErr w:type="spellStart"/>
+      <w:r>
+        <w:t>DetonatedCell</w:t>
+      </w:r>
+      <w:proofErr w:type="spellEnd"/>
+      <w:r>
+        <w:t>;</w:t>
       </w:r>
     </w:p>
     <w:p>
@@ -1110,7 +2163,39 @@
         <w:ind w:left="360"/>
       </w:pPr>
       <w:r>
-        <w:t xml:space="preserve">            if (IsInsideField(field, mine.X + 2, mine.Y))</w:t>
+        <w:t xml:space="preserve">            </w:t>
+      </w:r>
+      <w:proofErr w:type="gramStart"/>
+      <w:r>
+        <w:t>if</w:t>
+      </w:r>
+      <w:proofErr w:type="gramEnd"/>
+      <w:r>
+        <w:t xml:space="preserve"> (</w:t>
+      </w:r>
+      <w:proofErr w:type="spellStart"/>
+      <w:r>
+        <w:t>IsInsideField</w:t>
+      </w:r>
+      <w:proofErr w:type="spellEnd"/>
+      <w:r>
+        <w:t xml:space="preserve">(field, </w:t>
+      </w:r>
+      <w:proofErr w:type="spellStart"/>
+      <w:r>
+        <w:t>mine.X</w:t>
+      </w:r>
+      <w:proofErr w:type="spellEnd"/>
+      <w:r>
+        <w:t xml:space="preserve"> + 2, </w:t>
+      </w:r>
+      <w:proofErr w:type="spellStart"/>
+      <w:r>
+        <w:t>mine.Y</w:t>
+      </w:r>
+      <w:proofErr w:type="spellEnd"/>
+      <w:r>
+        <w:t>))</w:t>
       </w:r>
     </w:p>
     <w:p>
@@ -1128,7 +2213,36 @@
         <w:ind w:left="360"/>
       </w:pPr>
       <w:r>
-        <w:t xml:space="preserve">                field[mine.X + 2, mine.Y] = DetonatedCell;</w:t>
+        <w:t xml:space="preserve">                </w:t>
+      </w:r>
+      <w:proofErr w:type="gramStart"/>
+      <w:r>
+        <w:t>field[</w:t>
+      </w:r>
+      <w:proofErr w:type="spellStart"/>
+      <w:proofErr w:type="gramEnd"/>
+      <w:r>
+        <w:t>mine.X</w:t>
+      </w:r>
+      <w:proofErr w:type="spellEnd"/>
+      <w:r>
+        <w:t xml:space="preserve"> + 2, </w:t>
+      </w:r>
+      <w:proofErr w:type="spellStart"/>
+      <w:r>
+        <w:t>mine.Y</w:t>
+      </w:r>
+      <w:proofErr w:type="spellEnd"/>
+      <w:r>
+        <w:t xml:space="preserve">] = </w:t>
+      </w:r>
+      <w:proofErr w:type="spellStart"/>
+      <w:r>
+        <w:t>DetonatedCell</w:t>
+      </w:r>
+      <w:proofErr w:type="spellEnd"/>
+      <w:r>
+        <w:t>;</w:t>
       </w:r>
     </w:p>
     <w:p>
@@ -1152,7 +2266,39 @@
         <w:ind w:left="360"/>
       </w:pPr>
       <w:r>
-        <w:t xml:space="preserve">            if (IsInsideField(field, mine.X, mine.Y + 2))</w:t>
+        <w:t xml:space="preserve">            </w:t>
+      </w:r>
+      <w:proofErr w:type="gramStart"/>
+      <w:r>
+        <w:t>if</w:t>
+      </w:r>
+      <w:proofErr w:type="gramEnd"/>
+      <w:r>
+        <w:t xml:space="preserve"> (</w:t>
+      </w:r>
+      <w:proofErr w:type="spellStart"/>
+      <w:r>
+        <w:t>IsInsideField</w:t>
+      </w:r>
+      <w:proofErr w:type="spellEnd"/>
+      <w:r>
+        <w:t xml:space="preserve">(field, </w:t>
+      </w:r>
+      <w:proofErr w:type="spellStart"/>
+      <w:r>
+        <w:t>mine.X</w:t>
+      </w:r>
+      <w:proofErr w:type="spellEnd"/>
+      <w:r>
+        <w:t xml:space="preserve">, </w:t>
+      </w:r>
+      <w:proofErr w:type="spellStart"/>
+      <w:r>
+        <w:t>mine.Y</w:t>
+      </w:r>
+      <w:proofErr w:type="spellEnd"/>
+      <w:r>
+        <w:t xml:space="preserve"> + 2))</w:t>
       </w:r>
     </w:p>
     <w:p>
@@ -1170,7 +2316,36 @@
         <w:ind w:left="360"/>
       </w:pPr>
       <w:r>
-        <w:t xml:space="preserve">                field[mine.X, mine.Y + 2] = DetonatedCell;</w:t>
+        <w:t xml:space="preserve">                </w:t>
+      </w:r>
+      <w:proofErr w:type="gramStart"/>
+      <w:r>
+        <w:t>field[</w:t>
+      </w:r>
+      <w:proofErr w:type="spellStart"/>
+      <w:proofErr w:type="gramEnd"/>
+      <w:r>
+        <w:t>mine.X</w:t>
+      </w:r>
+      <w:proofErr w:type="spellEnd"/>
+      <w:r>
+        <w:t xml:space="preserve">, </w:t>
+      </w:r>
+      <w:proofErr w:type="spellStart"/>
+      <w:r>
+        <w:t>mine.Y</w:t>
+      </w:r>
+      <w:proofErr w:type="spellEnd"/>
+      <w:r>
+        <w:t xml:space="preserve"> + 2] = </w:t>
+      </w:r>
+      <w:proofErr w:type="spellStart"/>
+      <w:r>
+        <w:t>DetonatedCell</w:t>
+      </w:r>
+      <w:proofErr w:type="spellEnd"/>
+      <w:r>
+        <w:t>;</w:t>
       </w:r>
     </w:p>
     <w:p>
@@ -1194,7 +2369,39 @@
         <w:ind w:left="360"/>
       </w:pPr>
       <w:r>
-        <w:t xml:space="preserve">            if (IsInsideField(field, mine.X - 2, mine.Y))</w:t>
+        <w:t xml:space="preserve">            </w:t>
+      </w:r>
+      <w:proofErr w:type="gramStart"/>
+      <w:r>
+        <w:t>if</w:t>
+      </w:r>
+      <w:proofErr w:type="gramEnd"/>
+      <w:r>
+        <w:t xml:space="preserve"> (</w:t>
+      </w:r>
+      <w:proofErr w:type="spellStart"/>
+      <w:r>
+        <w:t>IsInsideField</w:t>
+      </w:r>
+      <w:proofErr w:type="spellEnd"/>
+      <w:r>
+        <w:t xml:space="preserve">(field, </w:t>
+      </w:r>
+      <w:proofErr w:type="spellStart"/>
+      <w:r>
+        <w:t>mine.X</w:t>
+      </w:r>
+      <w:proofErr w:type="spellEnd"/>
+      <w:r>
+        <w:t xml:space="preserve"> - 2, </w:t>
+      </w:r>
+      <w:proofErr w:type="spellStart"/>
+      <w:r>
+        <w:t>mine.Y</w:t>
+      </w:r>
+      <w:proofErr w:type="spellEnd"/>
+      <w:r>
+        <w:t>))</w:t>
       </w:r>
     </w:p>
     <w:p>
@@ -1212,7 +2419,36 @@
         <w:ind w:left="360"/>
       </w:pPr>
       <w:r>
-        <w:t xml:space="preserve">                field[mine.X - 2, mine.Y] = DetonatedCell;</w:t>
+        <w:t xml:space="preserve">                </w:t>
+      </w:r>
+      <w:proofErr w:type="gramStart"/>
+      <w:r>
+        <w:t>field[</w:t>
+      </w:r>
+      <w:proofErr w:type="spellStart"/>
+      <w:proofErr w:type="gramEnd"/>
+      <w:r>
+        <w:t>mine.X</w:t>
+      </w:r>
+      <w:proofErr w:type="spellEnd"/>
+      <w:r>
+        <w:t xml:space="preserve"> - 2, </w:t>
+      </w:r>
+      <w:proofErr w:type="spellStart"/>
+      <w:r>
+        <w:t>mine.Y</w:t>
+      </w:r>
+      <w:proofErr w:type="spellEnd"/>
+      <w:r>
+        <w:t xml:space="preserve">] = </w:t>
+      </w:r>
+      <w:proofErr w:type="spellStart"/>
+      <w:r>
+        <w:t>DetonatedCell</w:t>
+      </w:r>
+      <w:proofErr w:type="spellEnd"/>
+      <w:r>
+        <w:t>;</w:t>
       </w:r>
     </w:p>
     <w:p>
@@ -1242,9 +2478,11 @@
       <w:r>
         <w:t xml:space="preserve">Changed in </w:t>
       </w:r>
+      <w:proofErr w:type="spellStart"/>
       <w:r>
         <w:t>ExplosionFour</w:t>
       </w:r>
+      <w:proofErr w:type="spellEnd"/>
       <w:r>
         <w:t>() method:</w:t>
       </w:r>
@@ -1255,7 +2493,23 @@
         <w:ind w:left="684"/>
       </w:pPr>
       <w:r>
-        <w:t xml:space="preserve">   if (isInUpperLeftCorner) continue;</w:t>
+        <w:t xml:space="preserve">   </w:t>
+      </w:r>
+      <w:proofErr w:type="gramStart"/>
+      <w:r>
+        <w:t>if</w:t>
+      </w:r>
+      <w:proofErr w:type="gramEnd"/>
+      <w:r>
+        <w:t xml:space="preserve"> (</w:t>
+      </w:r>
+      <w:proofErr w:type="spellStart"/>
+      <w:r>
+        <w:t>isInUpperLeftCorner</w:t>
+      </w:r>
+      <w:proofErr w:type="spellEnd"/>
+      <w:r>
+        <w:t>) continue;</w:t>
       </w:r>
     </w:p>
     <w:p>
@@ -1264,7 +2518,23 @@
         <w:ind w:left="-348"/>
       </w:pPr>
       <w:r>
-        <w:t xml:space="preserve">                    if (isInBottomLeftCorner) continue;</w:t>
+        <w:t xml:space="preserve">                    </w:t>
+      </w:r>
+      <w:proofErr w:type="gramStart"/>
+      <w:r>
+        <w:t>if</w:t>
+      </w:r>
+      <w:proofErr w:type="gramEnd"/>
+      <w:r>
+        <w:t xml:space="preserve"> (</w:t>
+      </w:r>
+      <w:proofErr w:type="spellStart"/>
+      <w:r>
+        <w:t>isInBottomLeftCorner</w:t>
+      </w:r>
+      <w:proofErr w:type="spellEnd"/>
+      <w:r>
+        <w:t>) continue;</w:t>
       </w:r>
     </w:p>
     <w:p>
@@ -1273,7 +2543,23 @@
         <w:ind w:left="-348"/>
       </w:pPr>
       <w:r>
-        <w:t xml:space="preserve">                    if (isInUpperRightCorner) continue;</w:t>
+        <w:t xml:space="preserve">                    </w:t>
+      </w:r>
+      <w:proofErr w:type="gramStart"/>
+      <w:r>
+        <w:t>if</w:t>
+      </w:r>
+      <w:proofErr w:type="gramEnd"/>
+      <w:r>
+        <w:t xml:space="preserve"> (</w:t>
+      </w:r>
+      <w:proofErr w:type="spellStart"/>
+      <w:r>
+        <w:t>isInUpperRightCorner</w:t>
+      </w:r>
+      <w:proofErr w:type="spellEnd"/>
+      <w:r>
+        <w:t>) continue;</w:t>
       </w:r>
     </w:p>
     <w:p>
@@ -1282,7 +2568,23 @@
         <w:ind w:left="0"/>
       </w:pPr>
       <w:r>
-        <w:t xml:space="preserve">                    if (isInBottomRightCorner) continue;</w:t>
+        <w:t xml:space="preserve">                    </w:t>
+      </w:r>
+      <w:proofErr w:type="gramStart"/>
+      <w:r>
+        <w:t>if</w:t>
+      </w:r>
+      <w:proofErr w:type="gramEnd"/>
+      <w:r>
+        <w:t xml:space="preserve"> (</w:t>
+      </w:r>
+      <w:proofErr w:type="spellStart"/>
+      <w:r>
+        <w:t>isInBottomRightCorner</w:t>
+      </w:r>
+      <w:proofErr w:type="spellEnd"/>
+      <w:r>
+        <w:t>) continue;</w:t>
       </w:r>
     </w:p>
     <w:p>
@@ -1290,9 +2592,11 @@
         <w:pStyle w:val="ListParagraph"/>
         <w:ind w:left="0"/>
       </w:pPr>
+      <w:proofErr w:type="gramStart"/>
       <w:r>
         <w:t>into</w:t>
       </w:r>
+      <w:proofErr w:type="gramEnd"/>
     </w:p>
     <w:p>
       <w:pPr>
@@ -1305,8 +2609,45 @@
         <w:pStyle w:val="ListParagraph"/>
         <w:ind w:left="-348" w:firstLine="1056"/>
       </w:pPr>
-      <w:r>
-        <w:t>if (isInUpperLeftCorner || isInBottomLeftCorner || isInUpperRightCorner || isInBottomRightCorner)</w:t>
+      <w:proofErr w:type="gramStart"/>
+      <w:r>
+        <w:t>if</w:t>
+      </w:r>
+      <w:proofErr w:type="gramEnd"/>
+      <w:r>
+        <w:t xml:space="preserve"> (</w:t>
+      </w:r>
+      <w:proofErr w:type="spellStart"/>
+      <w:r>
+        <w:t>isInUpperLeftCorner</w:t>
+      </w:r>
+      <w:proofErr w:type="spellEnd"/>
+      <w:r>
+        <w:t xml:space="preserve"> || </w:t>
+      </w:r>
+      <w:proofErr w:type="spellStart"/>
+      <w:r>
+        <w:t>isInBottomLeftCorner</w:t>
+      </w:r>
+      <w:proofErr w:type="spellEnd"/>
+      <w:r>
+        <w:t xml:space="preserve"> || </w:t>
+      </w:r>
+      <w:proofErr w:type="spellStart"/>
+      <w:r>
+        <w:t>isInUpperRightCorner</w:t>
+      </w:r>
+      <w:proofErr w:type="spellEnd"/>
+      <w:r>
+        <w:t xml:space="preserve"> || </w:t>
+      </w:r>
+      <w:proofErr w:type="spellStart"/>
+      <w:r>
+        <w:t>isInBottomRightCorner</w:t>
+      </w:r>
+      <w:proofErr w:type="spellEnd"/>
+      <w:r>
+        <w:t>)</w:t>
       </w:r>
     </w:p>
     <w:p>
@@ -1324,7 +2665,15 @@
         <w:ind w:left="-348"/>
       </w:pPr>
       <w:r>
-        <w:t xml:space="preserve">                        continue;</w:t>
+        <w:t xml:space="preserve">                        </w:t>
+      </w:r>
+      <w:proofErr w:type="gramStart"/>
+      <w:r>
+        <w:t>continue</w:t>
+      </w:r>
+      <w:proofErr w:type="gramEnd"/>
+      <w:r>
+        <w:t>;</w:t>
       </w:r>
     </w:p>
     <w:p>
@@ -1366,7 +2715,15 @@
         </w:numPr>
       </w:pPr>
       <w:r>
-        <w:t>Removed unnecessary comments in Mine and Program classes.</w:t>
+        <w:t xml:space="preserve">Removed unnecessary comments in </w:t>
+      </w:r>
+      <w:proofErr w:type="gramStart"/>
+      <w:r>
+        <w:t>Mine</w:t>
+      </w:r>
+      <w:proofErr w:type="gramEnd"/>
+      <w:r>
+        <w:t xml:space="preserve"> and Program classes.</w:t>
       </w:r>
     </w:p>
     <w:p>
@@ -1398,12 +2755,75 @@
       <w:r>
         <w:t xml:space="preserve">Removed unnecessary curly brackets in </w:t>
       </w:r>
+      <w:proofErr w:type="gramStart"/>
       <w:r>
         <w:t>Explode</w:t>
       </w:r>
       <w:r>
-        <w:t>() method.</w:t>
-      </w:r>
+        <w:t>(</w:t>
+      </w:r>
+      <w:proofErr w:type="gramEnd"/>
+      <w:r>
+        <w:t>) method.</w:t>
+      </w:r>
+    </w:p>
+    <w:p>
+      <w:pPr>
+        <w:pStyle w:val="ListParagraph"/>
+        <w:numPr>
+          <w:ilvl w:val="0"/>
+          <w:numId w:val="6"/>
+        </w:numPr>
+      </w:pPr>
+      <w:r>
+        <w:t xml:space="preserve">Removed </w:t>
+      </w:r>
+      <w:r>
+        <w:t xml:space="preserve">public </w:t>
+      </w:r>
+      <w:proofErr w:type="spellStart"/>
+      <w:r>
+        <w:t>const</w:t>
+      </w:r>
+      <w:proofErr w:type="spellEnd"/>
+      <w:r>
+        <w:t xml:space="preserve"> char </w:t>
+      </w:r>
+      <w:proofErr w:type="spellStart"/>
+      <w:r>
+        <w:t>EmptyCell</w:t>
+      </w:r>
+      <w:proofErr w:type="spellEnd"/>
+      <w:r>
+        <w:t xml:space="preserve"> = '-';</w:t>
+      </w:r>
+      <w:r>
+        <w:t xml:space="preserve"> and </w:t>
+      </w:r>
+      <w:r>
+        <w:t xml:space="preserve">  public </w:t>
+      </w:r>
+      <w:proofErr w:type="spellStart"/>
+      <w:r>
+        <w:t>const</w:t>
+      </w:r>
+      <w:proofErr w:type="spellEnd"/>
+      <w:r>
+        <w:t xml:space="preserve"> char </w:t>
+      </w:r>
+      <w:proofErr w:type="spellStart"/>
+      <w:r>
+        <w:t>DetonatedCell</w:t>
+      </w:r>
+      <w:proofErr w:type="spellEnd"/>
+      <w:r>
+        <w:t xml:space="preserve"> = 'X';</w:t>
+      </w:r>
+      <w:r>
+        <w:t xml:space="preserve"> from GameServices</w:t>
+      </w:r>
+      <w:bookmarkStart w:id="0" w:name="_GoBack"/>
+      <w:bookmarkEnd w:id="0"/>
     </w:p>
     <w:p>
       <w:pPr>
@@ -1442,9 +2862,11 @@
       <w:r>
         <w:t xml:space="preserve"> in </w:t>
       </w:r>
+      <w:proofErr w:type="spellStart"/>
       <w:r>
         <w:t>IsInsideField</w:t>
       </w:r>
+      <w:proofErr w:type="spellEnd"/>
       <w:r>
         <w:t>() method</w:t>
       </w:r>
@@ -1478,9 +2900,11 @@
       <w:r>
         <w:t xml:space="preserve">in </w:t>
       </w:r>
+      <w:proofErr w:type="spellStart"/>
       <w:r>
         <w:t>IsInsideField</w:t>
       </w:r>
+      <w:proofErr w:type="spellEnd"/>
       <w:r>
         <w:t>() method</w:t>
       </w:r>
@@ -1493,12 +2917,19 @@
           <w:numId w:val="4"/>
         </w:numPr>
       </w:pPr>
-      <w:r>
-        <w:t xml:space="preserve">i to row and j to col in </w:t>
-      </w:r>
+      <w:proofErr w:type="spellStart"/>
+      <w:r>
+        <w:t>i</w:t>
+      </w:r>
+      <w:proofErr w:type="spellEnd"/>
+      <w:r>
+        <w:t xml:space="preserve"> to row and j to col in </w:t>
+      </w:r>
+      <w:proofErr w:type="spellStart"/>
       <w:r>
         <w:t>ExplosionTwo</w:t>
       </w:r>
+      <w:proofErr w:type="spellEnd"/>
       <w:r>
         <w:t>() method</w:t>
       </w:r>
@@ -1511,12 +2942,19 @@
           <w:numId w:val="4"/>
         </w:numPr>
       </w:pPr>
-      <w:r>
-        <w:t xml:space="preserve">i to row and j to col in </w:t>
-      </w:r>
+      <w:proofErr w:type="spellStart"/>
+      <w:r>
+        <w:t>i</w:t>
+      </w:r>
+      <w:proofErr w:type="spellEnd"/>
+      <w:r>
+        <w:t xml:space="preserve"> to row and j to col in </w:t>
+      </w:r>
+      <w:proofErr w:type="spellStart"/>
       <w:r>
         <w:t>ExplosionFour</w:t>
       </w:r>
+      <w:proofErr w:type="spellEnd"/>
       <w:r>
         <w:t>() method</w:t>
       </w:r>
@@ -1532,15 +2970,22 @@
       <w:r>
         <w:t xml:space="preserve">UR to </w:t>
       </w:r>
-      <w:r>
-        <w:t xml:space="preserve">isInUpperLeftCorner </w:t>
+      <w:proofErr w:type="spellStart"/>
+      <w:r>
+        <w:t>isInUpperLeftCorner</w:t>
+      </w:r>
+      <w:proofErr w:type="spellEnd"/>
+      <w:r>
+        <w:t xml:space="preserve"> </w:t>
       </w:r>
       <w:r>
         <w:t xml:space="preserve">in </w:t>
       </w:r>
+      <w:proofErr w:type="spellStart"/>
       <w:r>
         <w:t>ExplosionFour</w:t>
       </w:r>
+      <w:proofErr w:type="spellEnd"/>
       <w:r>
         <w:t>() method</w:t>
       </w:r>
@@ -1556,15 +3001,19 @@
       <w:r>
         <w:t xml:space="preserve">UL to </w:t>
       </w:r>
+      <w:proofErr w:type="spellStart"/>
       <w:r>
         <w:t>isInBottomLeftCorner</w:t>
       </w:r>
+      <w:proofErr w:type="spellEnd"/>
       <w:r>
         <w:t xml:space="preserve"> in </w:t>
       </w:r>
+      <w:proofErr w:type="spellStart"/>
       <w:r>
         <w:t>ExplosionFour</w:t>
       </w:r>
+      <w:proofErr w:type="spellEnd"/>
       <w:r>
         <w:t>() method</w:t>
       </w:r>
@@ -1583,15 +3032,19 @@
       <w:r>
         <w:t xml:space="preserve"> to </w:t>
       </w:r>
+      <w:proofErr w:type="spellStart"/>
       <w:r>
         <w:t>isInUpperRightCorner</w:t>
       </w:r>
+      <w:proofErr w:type="spellEnd"/>
       <w:r>
         <w:t xml:space="preserve"> in </w:t>
       </w:r>
+      <w:proofErr w:type="spellStart"/>
       <w:r>
         <w:t>ExplosionFour</w:t>
       </w:r>
+      <w:proofErr w:type="spellEnd"/>
       <w:r>
         <w:t>() method</w:t>
       </w:r>
@@ -1607,15 +3060,19 @@
       <w:r>
         <w:t xml:space="preserve">DL to </w:t>
       </w:r>
+      <w:proofErr w:type="spellStart"/>
       <w:r>
         <w:t>isInBottomRightCorner</w:t>
       </w:r>
+      <w:proofErr w:type="spellEnd"/>
       <w:r>
         <w:t xml:space="preserve"> in </w:t>
       </w:r>
+      <w:proofErr w:type="spellStart"/>
       <w:r>
         <w:t>ExplosionFour</w:t>
       </w:r>
+      <w:proofErr w:type="spellEnd"/>
       <w:r>
         <w:t>() method</w:t>
       </w:r>
@@ -1628,14 +3085,24 @@
           <w:numId w:val="4"/>
         </w:numPr>
       </w:pPr>
-      <w:r>
-        <w:t xml:space="preserve">i to row and j to col in </w:t>
-      </w:r>
+      <w:proofErr w:type="spellStart"/>
+      <w:r>
+        <w:t>i</w:t>
+      </w:r>
+      <w:proofErr w:type="spellEnd"/>
+      <w:r>
+        <w:t xml:space="preserve"> to row and j to col in </w:t>
+      </w:r>
+      <w:proofErr w:type="spellStart"/>
       <w:r>
         <w:t>Explosion</w:t>
       </w:r>
       <w:r>
-        <w:t>Five() method</w:t>
+        <w:t>Five</w:t>
+      </w:r>
+      <w:proofErr w:type="spellEnd"/>
+      <w:r>
+        <w:t>() method</w:t>
       </w:r>
     </w:p>
     <w:p>
@@ -1649,18 +3116,22 @@
       <w:r>
         <w:t xml:space="preserve">rand to </w:t>
       </w:r>
+      <w:proofErr w:type="spellStart"/>
       <w:r>
         <w:t>RandomNumber</w:t>
       </w:r>
+      <w:proofErr w:type="spellEnd"/>
       <w:r>
         <w:t xml:space="preserve"> </w:t>
       </w:r>
       <w:r>
         <w:t xml:space="preserve">in </w:t>
       </w:r>
+      <w:proofErr w:type="spellStart"/>
       <w:r>
         <w:t>GameField</w:t>
       </w:r>
+      <w:proofErr w:type="spellEnd"/>
       <w:r>
         <w:t xml:space="preserve"> class</w:t>
       </w:r>
@@ -1710,6 +3181,7 @@
           <w:noProof/>
           <w:lang w:val="bg-BG"/>
         </w:rPr>
+        <w:lastRenderedPageBreak/>
         <w:t>Explo</w:t>
       </w:r>
       <w:r>
@@ -1801,7 +3273,6 @@
           <w:noProof/>
           <w:lang w:val="bg-BG"/>
         </w:rPr>
-        <w:lastRenderedPageBreak/>
         <w:t>Explo</w:t>
       </w:r>
       <w:r>
@@ -1892,6 +3363,7 @@
       <w:r>
         <w:t xml:space="preserve">Extracted Explosion class again, moved method </w:t>
       </w:r>
+      <w:proofErr w:type="gramStart"/>
       <w:r>
         <w:rPr>
           <w:lang w:val="bg-BG"/>
@@ -1899,10 +3371,46 @@
         <w:t>IsInsideField</w:t>
       </w:r>
       <w:r>
-        <w:t>()</w:t>
-      </w:r>
-      <w:r>
-        <w:t xml:space="preserve"> from GameServices to Explosion, moved const DetonatedCell from GameServices to Explosion.</w:t>
+        <w:t>(</w:t>
+      </w:r>
+      <w:proofErr w:type="gramEnd"/>
+      <w:r>
+        <w:t>)</w:t>
+      </w:r>
+      <w:r>
+        <w:t xml:space="preserve"> from </w:t>
+      </w:r>
+      <w:proofErr w:type="spellStart"/>
+      <w:r>
+        <w:t>GameServices</w:t>
+      </w:r>
+      <w:proofErr w:type="spellEnd"/>
+      <w:r>
+        <w:t xml:space="preserve"> to Explosion, moved </w:t>
+      </w:r>
+      <w:proofErr w:type="spellStart"/>
+      <w:r>
+        <w:t>const</w:t>
+      </w:r>
+      <w:proofErr w:type="spellEnd"/>
+      <w:r>
+        <w:t xml:space="preserve"> </w:t>
+      </w:r>
+      <w:proofErr w:type="spellStart"/>
+      <w:r>
+        <w:t>DetonatedCell</w:t>
+      </w:r>
+      <w:proofErr w:type="spellEnd"/>
+      <w:r>
+        <w:t xml:space="preserve"> from </w:t>
+      </w:r>
+      <w:proofErr w:type="spellStart"/>
+      <w:r>
+        <w:t>GameServices</w:t>
+      </w:r>
+      <w:proofErr w:type="spellEnd"/>
+      <w:r>
+        <w:t xml:space="preserve"> to Explosion.</w:t>
       </w:r>
     </w:p>
     <w:p/>
@@ -3725,7 +5233,7 @@
 </file>
 
 <file path=customXml/itemProps1.xml><?xml version="1.0" encoding="utf-8"?>
-<ds:datastoreItem xmlns:ds="http://schemas.openxmlformats.org/officeDocument/2006/customXml" ds:itemID="{C0FD5992-3EF4-4BD1-89F7-4B71CA92479B}">
+<ds:datastoreItem xmlns:ds="http://schemas.openxmlformats.org/officeDocument/2006/customXml" ds:itemID="{BB3865E4-DD38-43A8-A216-79A486EC76CA}">
   <ds:schemaRefs>
     <ds:schemaRef ds:uri="http://schemas.openxmlformats.org/officeDocument/2006/bibliography"/>
   </ds:schemaRefs>

</xml_diff>

<commit_message>
More unit tests for Mine
More unit tests for Mine
</commit_message>
<xml_diff>
--- a/BattleField 5/AtanasDocumentation.docx
+++ b/BattleField 5/AtanasDocumentation.docx
@@ -2776,10 +2776,7 @@
         </w:numPr>
       </w:pPr>
       <w:r>
-        <w:t xml:space="preserve">Removed </w:t>
-      </w:r>
-      <w:r>
-        <w:t xml:space="preserve">public </w:t>
+        <w:t xml:space="preserve">Removed public </w:t>
       </w:r>
       <w:proofErr w:type="spellStart"/>
       <w:r>
@@ -2795,13 +2792,7 @@
       </w:r>
       <w:proofErr w:type="spellEnd"/>
       <w:r>
-        <w:t xml:space="preserve"> = '-';</w:t>
-      </w:r>
-      <w:r>
-        <w:t xml:space="preserve"> and </w:t>
-      </w:r>
-      <w:r>
-        <w:t xml:space="preserve">  public </w:t>
+        <w:t xml:space="preserve"> = '-'; and   public </w:t>
       </w:r>
       <w:proofErr w:type="spellStart"/>
       <w:r>
@@ -2817,10 +2808,32 @@
       </w:r>
       <w:proofErr w:type="spellEnd"/>
       <w:r>
-        <w:t xml:space="preserve"> = 'X';</w:t>
-      </w:r>
-      <w:r>
-        <w:t xml:space="preserve"> from GameServices</w:t>
+        <w:t xml:space="preserve"> = 'X'; from </w:t>
+      </w:r>
+      <w:proofErr w:type="spellStart"/>
+      <w:r>
+        <w:t>GameServices</w:t>
+      </w:r>
+      <w:proofErr w:type="spellEnd"/>
+    </w:p>
+    <w:p>
+      <w:pPr>
+        <w:pStyle w:val="ListParagraph"/>
+        <w:numPr>
+          <w:ilvl w:val="0"/>
+          <w:numId w:val="6"/>
+        </w:numPr>
+      </w:pPr>
+      <w:r>
+        <w:t xml:space="preserve">Added the custom exception </w:t>
+      </w:r>
+      <w:proofErr w:type="spellStart"/>
+      <w:r>
+        <w:t>InvalidMineCoordinatesException</w:t>
+      </w:r>
+      <w:proofErr w:type="spellEnd"/>
+      <w:r>
+        <w:t xml:space="preserve"> into Mine class.</w:t>
       </w:r>
       <w:bookmarkStart w:id="0" w:name="_GoBack"/>
       <w:bookmarkEnd w:id="0"/>
@@ -3161,6 +3174,7 @@
         <w:rPr>
           <w:noProof/>
         </w:rPr>
+        <w:lastRenderedPageBreak/>
         <w:t xml:space="preserve">Renamed methods: </w:t>
       </w:r>
     </w:p>
@@ -3181,7 +3195,6 @@
           <w:noProof/>
           <w:lang w:val="bg-BG"/>
         </w:rPr>
-        <w:lastRenderedPageBreak/>
         <w:t>Explo</w:t>
       </w:r>
       <w:r>
@@ -5233,7 +5246,7 @@
 </file>
 
 <file path=customXml/itemProps1.xml><?xml version="1.0" encoding="utf-8"?>
-<ds:datastoreItem xmlns:ds="http://schemas.openxmlformats.org/officeDocument/2006/customXml" ds:itemID="{BB3865E4-DD38-43A8-A216-79A486EC76CA}">
+<ds:datastoreItem xmlns:ds="http://schemas.openxmlformats.org/officeDocument/2006/customXml" ds:itemID="{145C90F8-4B3E-4866-AD4D-D3AC21B5E735}">
   <ds:schemaRefs>
     <ds:schemaRef ds:uri="http://schemas.openxmlformats.org/officeDocument/2006/bibliography"/>
   </ds:schemaRefs>

</xml_diff>